<commit_message>
Se corrigieron algunos errores ortograficos
</commit_message>
<xml_diff>
--- a/AnteProyecto-Ojo-de-van-gogh.docx
+++ b/AnteProyecto-Ojo-de-van-gogh.docx
@@ -1,6 +1,6 @@
 
 <file path=word/document.xml><?xml version="1.0" encoding="utf-8"?>
-<w:document xmlns:wpc="http://schemas.microsoft.com/office/word/2010/wordprocessingCanvas" xmlns:mc="http://schemas.openxmlformats.org/markup-compatibility/2006" xmlns:o="urn:schemas-microsoft-com:office:office" xmlns:r="http://schemas.openxmlformats.org/officeDocument/2006/relationships" xmlns:m="http://schemas.openxmlformats.org/officeDocument/2006/math" xmlns:v="urn:schemas-microsoft-com:vml" xmlns:wp14="http://schemas.microsoft.com/office/word/2010/wordprocessingDrawing" xmlns:wp="http://schemas.openxmlformats.org/drawingml/2006/wordprocessingDrawing" xmlns:w10="urn:schemas-microsoft-com:office:word" xmlns:w="http://schemas.openxmlformats.org/wordprocessingml/2006/main" xmlns:w14="http://schemas.microsoft.com/office/word/2010/wordml" xmlns:wpg="http://schemas.microsoft.com/office/word/2010/wordprocessingGroup" xmlns:wpi="http://schemas.microsoft.com/office/word/2010/wordprocessingInk" xmlns:wne="http://schemas.microsoft.com/office/word/2006/wordml" xmlns:wps="http://schemas.microsoft.com/office/word/2010/wordprocessingShape" mc:Ignorable="w14 wp14">
+<w:document xmlns:wpc="http://schemas.microsoft.com/office/word/2010/wordprocessingCanvas" xmlns:cx="http://schemas.microsoft.com/office/drawing/2014/chartex" xmlns:cx1="http://schemas.microsoft.com/office/drawing/2015/9/8/chartex" xmlns:cx2="http://schemas.microsoft.com/office/drawing/2015/10/21/chartex" xmlns:cx3="http://schemas.microsoft.com/office/drawing/2016/5/9/chartex" xmlns:cx4="http://schemas.microsoft.com/office/drawing/2016/5/10/chartex" xmlns:cx5="http://schemas.microsoft.com/office/drawing/2016/5/11/chartex" xmlns:cx6="http://schemas.microsoft.com/office/drawing/2016/5/12/chartex" xmlns:cx7="http://schemas.microsoft.com/office/drawing/2016/5/13/chartex" xmlns:cx8="http://schemas.microsoft.com/office/drawing/2016/5/14/chartex" xmlns:mc="http://schemas.openxmlformats.org/markup-compatibility/2006" xmlns:aink="http://schemas.microsoft.com/office/drawing/2016/ink" xmlns:am3d="http://schemas.microsoft.com/office/drawing/2017/model3d" xmlns:o="urn:schemas-microsoft-com:office:office" xmlns:r="http://schemas.openxmlformats.org/officeDocument/2006/relationships" xmlns:m="http://schemas.openxmlformats.org/officeDocument/2006/math" xmlns:v="urn:schemas-microsoft-com:vml" xmlns:wp14="http://schemas.microsoft.com/office/word/2010/wordprocessingDrawing" xmlns:wp="http://schemas.openxmlformats.org/drawingml/2006/wordprocessingDrawing" xmlns:w10="urn:schemas-microsoft-com:office:word" xmlns:w="http://schemas.openxmlformats.org/wordprocessingml/2006/main" xmlns:w14="http://schemas.microsoft.com/office/word/2010/wordml" xmlns:w15="http://schemas.microsoft.com/office/word/2012/wordml" xmlns:w16cid="http://schemas.microsoft.com/office/word/2016/wordml/cid" xmlns:w16se="http://schemas.microsoft.com/office/word/2015/wordml/symex" xmlns:wpg="http://schemas.microsoft.com/office/word/2010/wordprocessingGroup" xmlns:wpi="http://schemas.microsoft.com/office/word/2010/wordprocessingInk" xmlns:wne="http://schemas.microsoft.com/office/word/2006/wordml" xmlns:wps="http://schemas.microsoft.com/office/word/2010/wordprocessingShape" mc:Ignorable="w14 w15 w16se w16cid wp14">
   <w:body>
     <w:p>
       <w:pPr>
@@ -23,6 +23,7 @@
         <w:t xml:space="preserve">Anteproyecto </w:t>
       </w:r>
       <w:proofErr w:type="spellStart"/>
+      <w:proofErr w:type="gramStart"/>
       <w:r>
         <w:rPr>
           <w:rFonts w:ascii="Arial" w:hAnsi="Arial" w:cs="Arial"/>
@@ -30,17 +31,7 @@
           <w:sz w:val="96"/>
           <w:szCs w:val="96"/>
         </w:rPr>
-        <w:t>Proyecto</w:t>
-      </w:r>
-      <w:proofErr w:type="gramStart"/>
-      <w:r>
-        <w:rPr>
-          <w:rFonts w:ascii="Arial" w:hAnsi="Arial" w:cs="Arial"/>
-          <w:b/>
-          <w:sz w:val="96"/>
-          <w:szCs w:val="96"/>
-        </w:rPr>
-        <w:t>:</w:t>
+        <w:t>Proyecto:</w:t>
       </w:r>
       <w:r>
         <w:rPr>
@@ -801,7 +792,7 @@
                     </pic:cNvPicPr>
                   </pic:nvPicPr>
                   <pic:blipFill>
-                    <a:blip r:embed="rId8">
+                    <a:blip r:embed="rId7">
                       <a:extLst>
                         <a:ext uri="{28A0092B-C50C-407E-A947-70E740481C1C}">
                           <a14:useLocalDpi xmlns:a14="http://schemas.microsoft.com/office/drawing/2010/main" val="0"/>
@@ -885,7 +876,7 @@
           <w:sz w:val="24"/>
           <w:szCs w:val="24"/>
         </w:rPr>
-        <w:t>primer</w:t>
+        <w:t>primer persona</w:t>
       </w:r>
       <w:proofErr w:type="gramEnd"/>
       <w:r>
@@ -894,7 +885,7 @@
           <w:sz w:val="24"/>
           <w:szCs w:val="24"/>
         </w:rPr>
-        <w:t xml:space="preserve"> persona “</w:t>
+        <w:t xml:space="preserve"> “</w:t>
       </w:r>
       <w:proofErr w:type="spellStart"/>
       <w:r>
@@ -922,16 +913,14 @@
         </w:rPr>
         <w:t xml:space="preserve">. </w:t>
       </w:r>
-      <w:proofErr w:type="spellStart"/>
-      <w:r>
-        <w:rPr>
-          <w:rFonts w:ascii="Arial" w:hAnsi="Arial" w:cs="Arial"/>
-          <w:sz w:val="24"/>
-          <w:szCs w:val="24"/>
-        </w:rPr>
-        <w:t>Nacio</w:t>
-      </w:r>
-      <w:proofErr w:type="spellEnd"/>
+      <w:r>
+        <w:rPr>
+          <w:rFonts w:ascii="Arial" w:hAnsi="Arial" w:cs="Arial"/>
+          <w:sz w:val="24"/>
+          <w:szCs w:val="24"/>
+        </w:rPr>
+        <w:t>Nació</w:t>
+      </w:r>
       <w:r>
         <w:rPr>
           <w:rFonts w:ascii="Arial" w:hAnsi="Arial" w:cs="Arial"/>
@@ -966,16 +955,14 @@
         </w:rPr>
         <w:t xml:space="preserve">una enfermedad que solo lo deja ver en una escala de grises. Inspirado en movimientos artísticos dado sus estudios en piano </w:t>
       </w:r>
-      <w:proofErr w:type="spellStart"/>
-      <w:r>
-        <w:rPr>
-          <w:rFonts w:ascii="Arial" w:hAnsi="Arial" w:cs="Arial"/>
-          <w:sz w:val="24"/>
-          <w:szCs w:val="24"/>
-        </w:rPr>
-        <w:t>decidio</w:t>
-      </w:r>
-      <w:proofErr w:type="spellEnd"/>
+      <w:r>
+        <w:rPr>
+          <w:rFonts w:ascii="Arial" w:hAnsi="Arial" w:cs="Arial"/>
+          <w:sz w:val="24"/>
+          <w:szCs w:val="24"/>
+        </w:rPr>
+        <w:t>decidió</w:t>
+      </w:r>
       <w:r>
         <w:rPr>
           <w:rFonts w:ascii="Arial" w:hAnsi="Arial" w:cs="Arial"/>
@@ -1097,35 +1084,7 @@
           <w:sz w:val="24"/>
           <w:szCs w:val="24"/>
         </w:rPr>
-        <w:t xml:space="preserve">Sus limitaciones es que es un proceso caro y experimental lo que no lo hace accesible a la mayoría de la población, sumado </w:t>
-      </w:r>
-      <w:proofErr w:type="gramStart"/>
-      <w:r>
-        <w:rPr>
-          <w:rFonts w:ascii="Arial" w:hAnsi="Arial" w:cs="Arial"/>
-          <w:sz w:val="24"/>
-          <w:szCs w:val="24"/>
-        </w:rPr>
-        <w:t xml:space="preserve">a </w:t>
-      </w:r>
-      <w:proofErr w:type="spellStart"/>
-      <w:r>
-        <w:rPr>
-          <w:rFonts w:ascii="Arial" w:hAnsi="Arial" w:cs="Arial"/>
-          <w:sz w:val="24"/>
-          <w:szCs w:val="24"/>
-        </w:rPr>
-        <w:t>el</w:t>
-      </w:r>
-      <w:proofErr w:type="spellEnd"/>
-      <w:proofErr w:type="gramEnd"/>
-      <w:r>
-        <w:rPr>
-          <w:rFonts w:ascii="Arial" w:hAnsi="Arial" w:cs="Arial"/>
-          <w:sz w:val="24"/>
-          <w:szCs w:val="24"/>
-        </w:rPr>
-        <w:t xml:space="preserve"> gran problema de tener que capacitar cirujanos de todo el mundo para poder realizar estos implantes de vanguardia</w:t>
+        <w:t>Sus limitaciones es que es un proceso caro y experimental lo que no lo hace accesible a la mayoría de la población, sumado a el gran problema de tener que capacitar cirujanos de todo el mundo para poder realizar estos implantes de vanguardia</w:t>
       </w:r>
     </w:p>
     <w:p>
@@ -1303,7 +1262,7 @@
                     </pic:cNvPicPr>
                   </pic:nvPicPr>
                   <pic:blipFill>
-                    <a:blip r:embed="rId9">
+                    <a:blip r:embed="rId8">
                       <a:extLst>
                         <a:ext uri="{28A0092B-C50C-407E-A947-70E740481C1C}">
                           <a14:useLocalDpi xmlns:a14="http://schemas.microsoft.com/office/drawing/2010/main" val="0"/>
@@ -1366,16 +1325,14 @@
         </w:rPr>
         <w:t xml:space="preserve">un producto que no se encuentra mucha información en las redes. La guía de usuario nos indica que se </w:t>
       </w:r>
-      <w:proofErr w:type="spellStart"/>
-      <w:r>
-        <w:rPr>
-          <w:rFonts w:ascii="Arial" w:hAnsi="Arial" w:cs="Arial"/>
-          <w:sz w:val="24"/>
-          <w:szCs w:val="24"/>
-        </w:rPr>
-        <w:t>desplegan</w:t>
-      </w:r>
-      <w:proofErr w:type="spellEnd"/>
+      <w:r>
+        <w:rPr>
+          <w:rFonts w:ascii="Arial" w:hAnsi="Arial" w:cs="Arial"/>
+          <w:sz w:val="24"/>
+          <w:szCs w:val="24"/>
+        </w:rPr>
+        <w:t>despliegan</w:t>
+      </w:r>
       <w:r>
         <w:rPr>
           <w:rFonts w:ascii="Arial" w:hAnsi="Arial" w:cs="Arial"/>
@@ -1384,16 +1341,14 @@
         </w:rPr>
         <w:t xml:space="preserve"> las tarjetas y el sensor compara el color de la tarjeta con el entorno lo cual nos permite deducir el color de los objetos. Luego el resultado se anuncia por el parlante que tiene integrado. </w:t>
       </w:r>
-      <w:proofErr w:type="spellStart"/>
-      <w:r>
-        <w:rPr>
-          <w:rFonts w:ascii="Arial" w:hAnsi="Arial" w:cs="Arial"/>
-          <w:sz w:val="24"/>
-          <w:szCs w:val="24"/>
-        </w:rPr>
-        <w:t>Ademas</w:t>
-      </w:r>
-      <w:proofErr w:type="spellEnd"/>
+      <w:r>
+        <w:rPr>
+          <w:rFonts w:ascii="Arial" w:hAnsi="Arial" w:cs="Arial"/>
+          <w:sz w:val="24"/>
+          <w:szCs w:val="24"/>
+        </w:rPr>
+        <w:t>Además,</w:t>
+      </w:r>
       <w:r>
         <w:rPr>
           <w:rFonts w:ascii="Arial" w:hAnsi="Arial" w:cs="Arial"/>
@@ -1424,41 +1379,37 @@
         </w:rPr>
         <w:t xml:space="preserve">Este producto es </w:t>
       </w:r>
-      <w:proofErr w:type="spellStart"/>
-      <w:r>
-        <w:rPr>
-          <w:rFonts w:ascii="Arial" w:hAnsi="Arial" w:cs="Arial"/>
-          <w:sz w:val="24"/>
-          <w:szCs w:val="24"/>
-        </w:rPr>
-        <w:t>mas</w:t>
-      </w:r>
-      <w:proofErr w:type="spellEnd"/>
-      <w:r>
-        <w:rPr>
-          <w:rFonts w:ascii="Arial" w:hAnsi="Arial" w:cs="Arial"/>
-          <w:sz w:val="24"/>
-          <w:szCs w:val="24"/>
-        </w:rPr>
-        <w:t xml:space="preserve"> accesible y menos invasivo que el anterior. Su costo en Amazon es de 200 US$. Las limitaciones deducibles de este producto </w:t>
-      </w:r>
-      <w:proofErr w:type="spellStart"/>
-      <w:r>
-        <w:rPr>
-          <w:rFonts w:ascii="Arial" w:hAnsi="Arial" w:cs="Arial"/>
-          <w:sz w:val="24"/>
-          <w:szCs w:val="24"/>
-        </w:rPr>
-        <w:t>esque</w:t>
-      </w:r>
-      <w:proofErr w:type="spellEnd"/>
-      <w:r>
-        <w:rPr>
-          <w:rFonts w:ascii="Arial" w:hAnsi="Arial" w:cs="Arial"/>
-          <w:sz w:val="24"/>
-          <w:szCs w:val="24"/>
-        </w:rPr>
-        <w:t xml:space="preserve"> el hecho de que haya que apuntar al objeto para saber su color complica su uso diario para el usuario no vidente, además que un mal acomodamiento de las tarjetas puede afectar el resultado del análisis. </w:t>
+      <w:r>
+        <w:rPr>
+          <w:rFonts w:ascii="Arial" w:hAnsi="Arial" w:cs="Arial"/>
+          <w:sz w:val="24"/>
+          <w:szCs w:val="24"/>
+        </w:rPr>
+        <w:t>más</w:t>
+      </w:r>
+      <w:r>
+        <w:rPr>
+          <w:rFonts w:ascii="Arial" w:hAnsi="Arial" w:cs="Arial"/>
+          <w:sz w:val="24"/>
+          <w:szCs w:val="24"/>
+        </w:rPr>
+        <w:t xml:space="preserve"> accesible y menos invasivo que el anterior. Su costo en Amazon es de 200 US$. Las limitaciones deducibles de este producto es</w:t>
+      </w:r>
+      <w:r>
+        <w:rPr>
+          <w:rFonts w:ascii="Arial" w:hAnsi="Arial" w:cs="Arial"/>
+          <w:sz w:val="24"/>
+          <w:szCs w:val="24"/>
+        </w:rPr>
+        <w:t xml:space="preserve"> </w:t>
+      </w:r>
+      <w:r>
+        <w:rPr>
+          <w:rFonts w:ascii="Arial" w:hAnsi="Arial" w:cs="Arial"/>
+          <w:sz w:val="24"/>
+          <w:szCs w:val="24"/>
+        </w:rPr>
+        <w:t xml:space="preserve">que el hecho de que haya que apuntar al objeto para saber su color complica su uso diario para el usuario no vidente, además que un mal acomodamiento de las tarjetas puede afectar el resultado del análisis. </w:t>
       </w:r>
     </w:p>
     <w:p>
@@ -1481,20 +1432,32 @@
           <w:sz w:val="24"/>
           <w:szCs w:val="24"/>
         </w:rPr>
-        <w:t xml:space="preserve">En pocas palabras, su uso cotidiano es viable pero podrían mejorarse aspectos para que sea </w:t>
-      </w:r>
-      <w:proofErr w:type="spellStart"/>
-      <w:proofErr w:type="gramStart"/>
-      <w:r>
-        <w:rPr>
-          <w:rFonts w:ascii="Arial" w:hAnsi="Arial" w:cs="Arial"/>
-          <w:sz w:val="24"/>
-          <w:szCs w:val="24"/>
-        </w:rPr>
-        <w:t>mas</w:t>
-      </w:r>
-      <w:proofErr w:type="spellEnd"/>
-      <w:proofErr w:type="gramEnd"/>
+        <w:t xml:space="preserve">En pocas palabras, su uso cotidiano es </w:t>
+      </w:r>
+      <w:r>
+        <w:rPr>
+          <w:rFonts w:ascii="Arial" w:hAnsi="Arial" w:cs="Arial"/>
+          <w:sz w:val="24"/>
+          <w:szCs w:val="24"/>
+        </w:rPr>
+        <w:t>viable,</w:t>
+      </w:r>
+      <w:r>
+        <w:rPr>
+          <w:rFonts w:ascii="Arial" w:hAnsi="Arial" w:cs="Arial"/>
+          <w:sz w:val="24"/>
+          <w:szCs w:val="24"/>
+        </w:rPr>
+        <w:t xml:space="preserve"> pero podrían mejorarse aspectos para que sea </w:t>
+      </w:r>
+      <w:r>
+        <w:rPr>
+          <w:rFonts w:ascii="Arial" w:hAnsi="Arial" w:cs="Arial"/>
+          <w:sz w:val="24"/>
+          <w:szCs w:val="24"/>
+        </w:rPr>
+        <w:t>más</w:t>
+      </w:r>
       <w:r>
         <w:rPr>
           <w:rFonts w:ascii="Arial" w:hAnsi="Arial" w:cs="Arial"/>
@@ -1657,16 +1620,14 @@
         </w:rPr>
         <w:t xml:space="preserve">En el caso de la población daltónica, solo los que poseen un nivel leve pueden implementar lentes que </w:t>
       </w:r>
-      <w:proofErr w:type="spellStart"/>
-      <w:r>
-        <w:rPr>
-          <w:rFonts w:ascii="Arial" w:hAnsi="Arial" w:cs="Arial"/>
-          <w:sz w:val="24"/>
-          <w:szCs w:val="24"/>
-        </w:rPr>
-        <w:t>corriguen</w:t>
-      </w:r>
-      <w:proofErr w:type="spellEnd"/>
+      <w:r>
+        <w:rPr>
+          <w:rFonts w:ascii="Arial" w:hAnsi="Arial" w:cs="Arial"/>
+          <w:sz w:val="24"/>
+          <w:szCs w:val="24"/>
+        </w:rPr>
+        <w:t>corrigen</w:t>
+      </w:r>
       <w:r>
         <w:rPr>
           <w:rFonts w:ascii="Arial" w:hAnsi="Arial" w:cs="Arial"/>
@@ -1694,16 +1655,14 @@
         </w:rPr>
         <w:t xml:space="preserve">Hoy en </w:t>
       </w:r>
-      <w:proofErr w:type="spellStart"/>
-      <w:r>
-        <w:rPr>
-          <w:rFonts w:ascii="Arial" w:hAnsi="Arial" w:cs="Arial"/>
-          <w:sz w:val="24"/>
-          <w:szCs w:val="24"/>
-        </w:rPr>
-        <w:t>dia</w:t>
-      </w:r>
-      <w:proofErr w:type="spellEnd"/>
+      <w:r>
+        <w:rPr>
+          <w:rFonts w:ascii="Arial" w:hAnsi="Arial" w:cs="Arial"/>
+          <w:sz w:val="24"/>
+          <w:szCs w:val="24"/>
+        </w:rPr>
+        <w:t>día</w:t>
+      </w:r>
       <w:r>
         <w:rPr>
           <w:rFonts w:ascii="Arial" w:hAnsi="Arial" w:cs="Arial"/>
@@ -1839,34 +1798,53 @@
           <w:sz w:val="24"/>
           <w:szCs w:val="24"/>
         </w:rPr>
-        <w:t xml:space="preserve">Para lograr esto se va a colocar una Pi Camera y una </w:t>
+        <w:t xml:space="preserve">Para lograr esto se va a colocar una Pi Camera y una Raspberry Pi Zero W en la mano por lo que podemos sacar fotos y analizarlas mediante la API de </w:t>
+      </w:r>
+      <w:r>
+        <w:rPr>
+          <w:rFonts w:ascii="Arial" w:hAnsi="Arial" w:cs="Arial"/>
+          <w:i/>
+          <w:sz w:val="24"/>
+          <w:szCs w:val="24"/>
+        </w:rPr>
+        <w:t xml:space="preserve">Google </w:t>
       </w:r>
       <w:proofErr w:type="spellStart"/>
       <w:r>
         <w:rPr>
           <w:rFonts w:ascii="Arial" w:hAnsi="Arial" w:cs="Arial"/>
-          <w:sz w:val="24"/>
-          <w:szCs w:val="24"/>
-        </w:rPr>
-        <w:t>Raspberry</w:t>
+          <w:i/>
+          <w:sz w:val="24"/>
+          <w:szCs w:val="24"/>
+        </w:rPr>
+        <w:t>Vision</w:t>
       </w:r>
       <w:proofErr w:type="spellEnd"/>
       <w:r>
         <w:rPr>
           <w:rFonts w:ascii="Arial" w:hAnsi="Arial" w:cs="Arial"/>
-          <w:sz w:val="24"/>
-          <w:szCs w:val="24"/>
-        </w:rPr>
-        <w:t xml:space="preserve"> Pi Zero W en la mano por lo que podemos sacar fotos y analizarlas mediante la API de </w:t>
-      </w:r>
-      <w:r>
-        <w:rPr>
-          <w:rFonts w:ascii="Arial" w:hAnsi="Arial" w:cs="Arial"/>
           <w:i/>
           <w:sz w:val="24"/>
           <w:szCs w:val="24"/>
         </w:rPr>
-        <w:t xml:space="preserve">Google </w:t>
+        <w:t xml:space="preserve"> Cloud</w:t>
+      </w:r>
+      <w:r>
+        <w:rPr>
+          <w:rFonts w:ascii="Arial" w:hAnsi="Arial" w:cs="Arial"/>
+          <w:sz w:val="24"/>
+          <w:szCs w:val="24"/>
+        </w:rPr>
+        <w:t xml:space="preserve">. Esta API ofrece la posibilidad de usar la tecnología de </w:t>
+      </w:r>
+      <w:r>
+        <w:rPr>
+          <w:rFonts w:ascii="Arial" w:hAnsi="Arial" w:cs="Arial"/>
+          <w:i/>
+          <w:sz w:val="24"/>
+          <w:szCs w:val="24"/>
+        </w:rPr>
+        <w:t xml:space="preserve">Machine </w:t>
       </w:r>
       <w:proofErr w:type="spellStart"/>
       <w:r>
@@ -1876,7 +1854,7 @@
           <w:sz w:val="24"/>
           <w:szCs w:val="24"/>
         </w:rPr>
-        <w:t>Vision</w:t>
+        <w:t>Learning</w:t>
       </w:r>
       <w:proofErr w:type="spellEnd"/>
       <w:r>
@@ -1886,15 +1864,33 @@
           <w:sz w:val="24"/>
           <w:szCs w:val="24"/>
         </w:rPr>
-        <w:t xml:space="preserve"> Cloud</w:t>
-      </w:r>
-      <w:r>
-        <w:rPr>
-          <w:rFonts w:ascii="Arial" w:hAnsi="Arial" w:cs="Arial"/>
-          <w:sz w:val="24"/>
-          <w:szCs w:val="24"/>
-        </w:rPr>
-        <w:t xml:space="preserve">. Esta API ofrece la posibilidad de usar la tecnología de </w:t>
+        <w:t xml:space="preserve"> </w:t>
+      </w:r>
+      <w:r>
+        <w:rPr>
+          <w:rFonts w:ascii="Arial" w:hAnsi="Arial" w:cs="Arial"/>
+          <w:sz w:val="24"/>
+          <w:szCs w:val="24"/>
+        </w:rPr>
+        <w:t xml:space="preserve">de Google lo cual nos devuelve un </w:t>
+      </w:r>
+      <w:proofErr w:type="spellStart"/>
+      <w:r>
+        <w:rPr>
+          <w:rFonts w:ascii="Arial" w:hAnsi="Arial" w:cs="Arial"/>
+          <w:sz w:val="24"/>
+          <w:szCs w:val="24"/>
+        </w:rPr>
+        <w:t>String</w:t>
+      </w:r>
+      <w:proofErr w:type="spellEnd"/>
+      <w:r>
+        <w:rPr>
+          <w:rFonts w:ascii="Arial" w:hAnsi="Arial" w:cs="Arial"/>
+          <w:sz w:val="24"/>
+          <w:szCs w:val="24"/>
+        </w:rPr>
+        <w:t xml:space="preserve"> con la información que hay en la imagen. Esta información se envía por bluetooth a los </w:t>
       </w:r>
       <w:r>
         <w:rPr>
@@ -1903,79 +1899,6 @@
           <w:sz w:val="24"/>
           <w:szCs w:val="24"/>
         </w:rPr>
-        <w:t xml:space="preserve">Machine </w:t>
-      </w:r>
-      <w:proofErr w:type="spellStart"/>
-      <w:r>
-        <w:rPr>
-          <w:rFonts w:ascii="Arial" w:hAnsi="Arial" w:cs="Arial"/>
-          <w:i/>
-          <w:sz w:val="24"/>
-          <w:szCs w:val="24"/>
-        </w:rPr>
-        <w:t>Learning</w:t>
-      </w:r>
-      <w:proofErr w:type="spellEnd"/>
-      <w:r>
-        <w:rPr>
-          <w:rFonts w:ascii="Arial" w:hAnsi="Arial" w:cs="Arial"/>
-          <w:i/>
-          <w:sz w:val="24"/>
-          <w:szCs w:val="24"/>
-        </w:rPr>
-        <w:t xml:space="preserve"> </w:t>
-      </w:r>
-      <w:r>
-        <w:rPr>
-          <w:rFonts w:ascii="Arial" w:hAnsi="Arial" w:cs="Arial"/>
-          <w:sz w:val="24"/>
-          <w:szCs w:val="24"/>
-        </w:rPr>
-        <w:t xml:space="preserve">de Google lo cual nos devuelve un </w:t>
-      </w:r>
-      <w:proofErr w:type="spellStart"/>
-      <w:r>
-        <w:rPr>
-          <w:rFonts w:ascii="Arial" w:hAnsi="Arial" w:cs="Arial"/>
-          <w:sz w:val="24"/>
-          <w:szCs w:val="24"/>
-        </w:rPr>
-        <w:t>String</w:t>
-      </w:r>
-      <w:proofErr w:type="spellEnd"/>
-      <w:r>
-        <w:rPr>
-          <w:rFonts w:ascii="Arial" w:hAnsi="Arial" w:cs="Arial"/>
-          <w:sz w:val="24"/>
-          <w:szCs w:val="24"/>
-        </w:rPr>
-        <w:t xml:space="preserve"> con la información que hay en la imagen. Esta información se envía por </w:t>
-      </w:r>
-      <w:proofErr w:type="spellStart"/>
-      <w:r>
-        <w:rPr>
-          <w:rFonts w:ascii="Arial" w:hAnsi="Arial" w:cs="Arial"/>
-          <w:sz w:val="24"/>
-          <w:szCs w:val="24"/>
-        </w:rPr>
-        <w:t>bluetooth</w:t>
-      </w:r>
-      <w:proofErr w:type="spellEnd"/>
-      <w:r>
-        <w:rPr>
-          <w:rFonts w:ascii="Arial" w:hAnsi="Arial" w:cs="Arial"/>
-          <w:sz w:val="24"/>
-          <w:szCs w:val="24"/>
-        </w:rPr>
-        <w:t xml:space="preserve"> a los </w:t>
-      </w:r>
-      <w:r>
-        <w:rPr>
-          <w:rFonts w:ascii="Arial" w:hAnsi="Arial" w:cs="Arial"/>
-          <w:i/>
-          <w:sz w:val="24"/>
-          <w:szCs w:val="24"/>
-        </w:rPr>
         <w:t xml:space="preserve">sistemas de vibración </w:t>
       </w:r>
       <w:r>
@@ -2003,25 +1926,7 @@
           <w:sz w:val="24"/>
           <w:szCs w:val="24"/>
         </w:rPr>
-        <w:t xml:space="preserve">El sistema de vibración se encarga de leer la información que nos da la </w:t>
-      </w:r>
-      <w:proofErr w:type="spellStart"/>
-      <w:r>
-        <w:rPr>
-          <w:rFonts w:ascii="Arial" w:hAnsi="Arial" w:cs="Arial"/>
-          <w:sz w:val="24"/>
-          <w:szCs w:val="24"/>
-        </w:rPr>
-        <w:t>Raspberry</w:t>
-      </w:r>
-      <w:proofErr w:type="spellEnd"/>
-      <w:r>
-        <w:rPr>
-          <w:rFonts w:ascii="Arial" w:hAnsi="Arial" w:cs="Arial"/>
-          <w:sz w:val="24"/>
-          <w:szCs w:val="24"/>
-        </w:rPr>
-        <w:t xml:space="preserve"> y dependiendo del color que diga el </w:t>
+        <w:t xml:space="preserve">El sistema de vibración se encarga de leer la información que nos da la Raspberry y dependiendo del color que diga el </w:t>
       </w:r>
       <w:proofErr w:type="spellStart"/>
       <w:r>
@@ -2187,7 +2092,7 @@
                     <pic:cNvPicPr/>
                   </pic:nvPicPr>
                   <pic:blipFill>
-                    <a:blip r:embed="rId10">
+                    <a:blip r:embed="rId9">
                       <a:extLst>
                         <a:ext uri="{28A0092B-C50C-407E-A947-70E740481C1C}">
                           <a14:useLocalDpi xmlns:a14="http://schemas.microsoft.com/office/drawing/2010/main" val="0"/>
@@ -2243,8 +2148,6 @@
           <w:szCs w:val="24"/>
         </w:rPr>
       </w:pPr>
-      <w:bookmarkStart w:id="0" w:name="_GoBack"/>
-      <w:bookmarkEnd w:id="0"/>
       <w:r>
         <w:rPr>
           <w:rFonts w:ascii="Arial" w:hAnsi="Arial" w:cs="Arial"/>
@@ -2368,6 +2271,8 @@
           <w:szCs w:val="28"/>
         </w:rPr>
       </w:pPr>
+      <w:bookmarkStart w:id="0" w:name="_GoBack"/>
+      <w:bookmarkEnd w:id="0"/>
     </w:p>
     <w:sectPr>
       <w:pgSz w:w="11906" w:h="16838"/>
@@ -2380,7 +2285,7 @@
 </file>
 
 <file path=word/endnotes.xml><?xml version="1.0" encoding="utf-8"?>
-<w:endnotes xmlns:wpc="http://schemas.microsoft.com/office/word/2010/wordprocessingCanvas" xmlns:mc="http://schemas.openxmlformats.org/markup-compatibility/2006" xmlns:o="urn:schemas-microsoft-com:office:office" xmlns:r="http://schemas.openxmlformats.org/officeDocument/2006/relationships" xmlns:m="http://schemas.openxmlformats.org/officeDocument/2006/math" xmlns:v="urn:schemas-microsoft-com:vml" xmlns:wp14="http://schemas.microsoft.com/office/word/2010/wordprocessingDrawing" xmlns:wp="http://schemas.openxmlformats.org/drawingml/2006/wordprocessingDrawing" xmlns:w10="urn:schemas-microsoft-com:office:word" xmlns:w="http://schemas.openxmlformats.org/wordprocessingml/2006/main" xmlns:w14="http://schemas.microsoft.com/office/word/2010/wordml" xmlns:wpg="http://schemas.microsoft.com/office/word/2010/wordprocessingGroup" xmlns:wpi="http://schemas.microsoft.com/office/word/2010/wordprocessingInk" xmlns:wne="http://schemas.microsoft.com/office/word/2006/wordml" xmlns:wps="http://schemas.microsoft.com/office/word/2010/wordprocessingShape" mc:Ignorable="w14 wp14">
+<w:endnotes xmlns:wpc="http://schemas.microsoft.com/office/word/2010/wordprocessingCanvas" xmlns:cx="http://schemas.microsoft.com/office/drawing/2014/chartex" xmlns:cx1="http://schemas.microsoft.com/office/drawing/2015/9/8/chartex" xmlns:cx2="http://schemas.microsoft.com/office/drawing/2015/10/21/chartex" xmlns:cx3="http://schemas.microsoft.com/office/drawing/2016/5/9/chartex" xmlns:cx4="http://schemas.microsoft.com/office/drawing/2016/5/10/chartex" xmlns:cx5="http://schemas.microsoft.com/office/drawing/2016/5/11/chartex" xmlns:cx6="http://schemas.microsoft.com/office/drawing/2016/5/12/chartex" xmlns:cx7="http://schemas.microsoft.com/office/drawing/2016/5/13/chartex" xmlns:cx8="http://schemas.microsoft.com/office/drawing/2016/5/14/chartex" xmlns:mc="http://schemas.openxmlformats.org/markup-compatibility/2006" xmlns:aink="http://schemas.microsoft.com/office/drawing/2016/ink" xmlns:am3d="http://schemas.microsoft.com/office/drawing/2017/model3d" xmlns:o="urn:schemas-microsoft-com:office:office" xmlns:r="http://schemas.openxmlformats.org/officeDocument/2006/relationships" xmlns:m="http://schemas.openxmlformats.org/officeDocument/2006/math" xmlns:v="urn:schemas-microsoft-com:vml" xmlns:wp14="http://schemas.microsoft.com/office/word/2010/wordprocessingDrawing" xmlns:wp="http://schemas.openxmlformats.org/drawingml/2006/wordprocessingDrawing" xmlns:w10="urn:schemas-microsoft-com:office:word" xmlns:w="http://schemas.openxmlformats.org/wordprocessingml/2006/main" xmlns:w14="http://schemas.microsoft.com/office/word/2010/wordml" xmlns:w15="http://schemas.microsoft.com/office/word/2012/wordml" xmlns:w16cid="http://schemas.microsoft.com/office/word/2016/wordml/cid" xmlns:w16se="http://schemas.microsoft.com/office/word/2015/wordml/symex" xmlns:wpg="http://schemas.microsoft.com/office/word/2010/wordprocessingGroup" xmlns:wpi="http://schemas.microsoft.com/office/word/2010/wordprocessingInk" xmlns:wne="http://schemas.microsoft.com/office/word/2006/wordml" xmlns:wps="http://schemas.microsoft.com/office/word/2010/wordprocessingShape" mc:Ignorable="w14 w15 w16se w16cid wp14">
   <w:endnote w:type="separator" w:id="-1">
     <w:p>
       <w:pPr>
@@ -2405,7 +2310,7 @@
 </file>
 
 <file path=word/footnotes.xml><?xml version="1.0" encoding="utf-8"?>
-<w:footnotes xmlns:wpc="http://schemas.microsoft.com/office/word/2010/wordprocessingCanvas" xmlns:mc="http://schemas.openxmlformats.org/markup-compatibility/2006" xmlns:o="urn:schemas-microsoft-com:office:office" xmlns:r="http://schemas.openxmlformats.org/officeDocument/2006/relationships" xmlns:m="http://schemas.openxmlformats.org/officeDocument/2006/math" xmlns:v="urn:schemas-microsoft-com:vml" xmlns:wp14="http://schemas.microsoft.com/office/word/2010/wordprocessingDrawing" xmlns:wp="http://schemas.openxmlformats.org/drawingml/2006/wordprocessingDrawing" xmlns:w10="urn:schemas-microsoft-com:office:word" xmlns:w="http://schemas.openxmlformats.org/wordprocessingml/2006/main" xmlns:w14="http://schemas.microsoft.com/office/word/2010/wordml" xmlns:wpg="http://schemas.microsoft.com/office/word/2010/wordprocessingGroup" xmlns:wpi="http://schemas.microsoft.com/office/word/2010/wordprocessingInk" xmlns:wne="http://schemas.microsoft.com/office/word/2006/wordml" xmlns:wps="http://schemas.microsoft.com/office/word/2010/wordprocessingShape" mc:Ignorable="w14 wp14">
+<w:footnotes xmlns:wpc="http://schemas.microsoft.com/office/word/2010/wordprocessingCanvas" xmlns:cx="http://schemas.microsoft.com/office/drawing/2014/chartex" xmlns:cx1="http://schemas.microsoft.com/office/drawing/2015/9/8/chartex" xmlns:cx2="http://schemas.microsoft.com/office/drawing/2015/10/21/chartex" xmlns:cx3="http://schemas.microsoft.com/office/drawing/2016/5/9/chartex" xmlns:cx4="http://schemas.microsoft.com/office/drawing/2016/5/10/chartex" xmlns:cx5="http://schemas.microsoft.com/office/drawing/2016/5/11/chartex" xmlns:cx6="http://schemas.microsoft.com/office/drawing/2016/5/12/chartex" xmlns:cx7="http://schemas.microsoft.com/office/drawing/2016/5/13/chartex" xmlns:cx8="http://schemas.microsoft.com/office/drawing/2016/5/14/chartex" xmlns:mc="http://schemas.openxmlformats.org/markup-compatibility/2006" xmlns:aink="http://schemas.microsoft.com/office/drawing/2016/ink" xmlns:am3d="http://schemas.microsoft.com/office/drawing/2017/model3d" xmlns:o="urn:schemas-microsoft-com:office:office" xmlns:r="http://schemas.openxmlformats.org/officeDocument/2006/relationships" xmlns:m="http://schemas.openxmlformats.org/officeDocument/2006/math" xmlns:v="urn:schemas-microsoft-com:vml" xmlns:wp14="http://schemas.microsoft.com/office/word/2010/wordprocessingDrawing" xmlns:wp="http://schemas.openxmlformats.org/drawingml/2006/wordprocessingDrawing" xmlns:w10="urn:schemas-microsoft-com:office:word" xmlns:w="http://schemas.openxmlformats.org/wordprocessingml/2006/main" xmlns:w14="http://schemas.microsoft.com/office/word/2010/wordml" xmlns:w15="http://schemas.microsoft.com/office/word/2012/wordml" xmlns:w16cid="http://schemas.microsoft.com/office/word/2016/wordml/cid" xmlns:w16se="http://schemas.microsoft.com/office/word/2015/wordml/symex" xmlns:wpg="http://schemas.microsoft.com/office/word/2010/wordprocessingGroup" xmlns:wpi="http://schemas.microsoft.com/office/word/2010/wordprocessingInk" xmlns:wne="http://schemas.microsoft.com/office/word/2006/wordml" xmlns:wps="http://schemas.microsoft.com/office/word/2010/wordprocessingShape" mc:Ignorable="w14 w15 w16se w16cid wp14">
   <w:footnote w:type="separator" w:id="-1">
     <w:p>
       <w:pPr>
@@ -2430,8 +2335,8 @@
 </file>
 
 <file path=word/numbering.xml><?xml version="1.0" encoding="utf-8"?>
-<w:numbering xmlns:wpc="http://schemas.microsoft.com/office/word/2010/wordprocessingCanvas" xmlns:mc="http://schemas.openxmlformats.org/markup-compatibility/2006" xmlns:o="urn:schemas-microsoft-com:office:office" xmlns:r="http://schemas.openxmlformats.org/officeDocument/2006/relationships" xmlns:m="http://schemas.openxmlformats.org/officeDocument/2006/math" xmlns:v="urn:schemas-microsoft-com:vml" xmlns:wp14="http://schemas.microsoft.com/office/word/2010/wordprocessingDrawing" xmlns:wp="http://schemas.openxmlformats.org/drawingml/2006/wordprocessingDrawing" xmlns:w10="urn:schemas-microsoft-com:office:word" xmlns:w="http://schemas.openxmlformats.org/wordprocessingml/2006/main" xmlns:w14="http://schemas.microsoft.com/office/word/2010/wordml" xmlns:wpg="http://schemas.microsoft.com/office/word/2010/wordprocessingGroup" xmlns:wpi="http://schemas.microsoft.com/office/word/2010/wordprocessingInk" xmlns:wne="http://schemas.microsoft.com/office/word/2006/wordml" xmlns:wps="http://schemas.microsoft.com/office/word/2010/wordprocessingShape" mc:Ignorable="w14 wp14">
-  <w:abstractNum w:abstractNumId="0">
+<w:numbering xmlns:wpc="http://schemas.microsoft.com/office/word/2010/wordprocessingCanvas" xmlns:cx="http://schemas.microsoft.com/office/drawing/2014/chartex" xmlns:cx1="http://schemas.microsoft.com/office/drawing/2015/9/8/chartex" xmlns:cx2="http://schemas.microsoft.com/office/drawing/2015/10/21/chartex" xmlns:cx3="http://schemas.microsoft.com/office/drawing/2016/5/9/chartex" xmlns:cx4="http://schemas.microsoft.com/office/drawing/2016/5/10/chartex" xmlns:cx5="http://schemas.microsoft.com/office/drawing/2016/5/11/chartex" xmlns:cx6="http://schemas.microsoft.com/office/drawing/2016/5/12/chartex" xmlns:cx7="http://schemas.microsoft.com/office/drawing/2016/5/13/chartex" xmlns:cx8="http://schemas.microsoft.com/office/drawing/2016/5/14/chartex" xmlns:mc="http://schemas.openxmlformats.org/markup-compatibility/2006" xmlns:aink="http://schemas.microsoft.com/office/drawing/2016/ink" xmlns:am3d="http://schemas.microsoft.com/office/drawing/2017/model3d" xmlns:o="urn:schemas-microsoft-com:office:office" xmlns:r="http://schemas.openxmlformats.org/officeDocument/2006/relationships" xmlns:m="http://schemas.openxmlformats.org/officeDocument/2006/math" xmlns:v="urn:schemas-microsoft-com:vml" xmlns:wp14="http://schemas.microsoft.com/office/word/2010/wordprocessingDrawing" xmlns:wp="http://schemas.openxmlformats.org/drawingml/2006/wordprocessingDrawing" xmlns:w10="urn:schemas-microsoft-com:office:word" xmlns:w="http://schemas.openxmlformats.org/wordprocessingml/2006/main" xmlns:w14="http://schemas.microsoft.com/office/word/2010/wordml" xmlns:w15="http://schemas.microsoft.com/office/word/2012/wordml" xmlns:w16cid="http://schemas.microsoft.com/office/word/2016/wordml/cid" xmlns:w16se="http://schemas.microsoft.com/office/word/2015/wordml/symex" xmlns:wpg="http://schemas.microsoft.com/office/word/2010/wordprocessingGroup" xmlns:wpi="http://schemas.microsoft.com/office/word/2010/wordprocessingInk" xmlns:wne="http://schemas.microsoft.com/office/word/2006/wordml" xmlns:wps="http://schemas.microsoft.com/office/word/2010/wordprocessingShape" mc:Ignorable="w14 w15 w16se w16cid wp14">
+  <w:abstractNum w:abstractNumId="0" w15:restartNumberingAfterBreak="0">
     <w:nsid w:val="16130458"/>
     <w:multiLevelType w:val="hybridMultilevel"/>
     <w:tmpl w:val="C7B2782C"/>
@@ -2544,7 +2449,7 @@
       </w:rPr>
     </w:lvl>
   </w:abstractNum>
-  <w:abstractNum w:abstractNumId="1">
+  <w:abstractNum w:abstractNumId="1" w15:restartNumberingAfterBreak="0">
     <w:nsid w:val="33CE1EA6"/>
     <w:multiLevelType w:val="multilevel"/>
     <w:tmpl w:val="040A001F"/>
@@ -2630,7 +2535,7 @@
       </w:pPr>
     </w:lvl>
   </w:abstractNum>
-  <w:abstractNum w:abstractNumId="2">
+  <w:abstractNum w:abstractNumId="2" w15:restartNumberingAfterBreak="0">
     <w:nsid w:val="3D802259"/>
     <w:multiLevelType w:val="multilevel"/>
     <w:tmpl w:val="464E6DD2"/>
@@ -2726,7 +2631,7 @@
       </w:pPr>
     </w:lvl>
   </w:abstractNum>
-  <w:abstractNum w:abstractNumId="3">
+  <w:abstractNum w:abstractNumId="3" w15:restartNumberingAfterBreak="0">
     <w:nsid w:val="4C48256E"/>
     <w:multiLevelType w:val="hybridMultilevel"/>
     <w:tmpl w:val="63368E82"/>
@@ -2839,7 +2744,7 @@
       </w:rPr>
     </w:lvl>
   </w:abstractNum>
-  <w:abstractNum w:abstractNumId="4">
+  <w:abstractNum w:abstractNumId="4" w15:restartNumberingAfterBreak="0">
     <w:nsid w:val="620A7517"/>
     <w:multiLevelType w:val="hybridMultilevel"/>
     <w:tmpl w:val="25904D52"/>
@@ -2928,7 +2833,7 @@
       </w:pPr>
     </w:lvl>
   </w:abstractNum>
-  <w:abstractNum w:abstractNumId="5">
+  <w:abstractNum w:abstractNumId="5" w15:restartNumberingAfterBreak="0">
     <w:nsid w:val="7E1302E7"/>
     <w:multiLevelType w:val="multilevel"/>
     <w:tmpl w:val="784C77BC"/>
@@ -3071,7 +2976,7 @@
 </file>
 
 <file path=word/styles.xml><?xml version="1.0" encoding="utf-8"?>
-<w:styles xmlns:mc="http://schemas.openxmlformats.org/markup-compatibility/2006" xmlns:r="http://schemas.openxmlformats.org/officeDocument/2006/relationships" xmlns:w="http://schemas.openxmlformats.org/wordprocessingml/2006/main" xmlns:w14="http://schemas.microsoft.com/office/word/2010/wordml" mc:Ignorable="w14">
+<w:styles xmlns:mc="http://schemas.openxmlformats.org/markup-compatibility/2006" xmlns:r="http://schemas.openxmlformats.org/officeDocument/2006/relationships" xmlns:w="http://schemas.openxmlformats.org/wordprocessingml/2006/main" xmlns:w14="http://schemas.microsoft.com/office/word/2010/wordml" xmlns:w15="http://schemas.microsoft.com/office/word/2012/wordml" xmlns:w16cid="http://schemas.microsoft.com/office/word/2016/wordml/cid" xmlns:w16se="http://schemas.microsoft.com/office/word/2015/wordml/symex" mc:Ignorable="w14 w15 w16se w16cid">
   <w:docDefaults>
     <w:rPrDefault>
       <w:rPr>
@@ -3087,420 +2992,383 @@
       </w:pPr>
     </w:pPrDefault>
   </w:docDefaults>
-  <w:latentStyles w:defLockedState="0" w:defUIPriority="99" w:defSemiHidden="1" w:defUnhideWhenUsed="1" w:defQFormat="0" w:count="267">
-    <w:lsdException w:name="Normal" w:semiHidden="0" w:uiPriority="0" w:unhideWhenUsed="0" w:qFormat="1"/>
-    <w:lsdException w:name="heading 1" w:semiHidden="0" w:uiPriority="9" w:unhideWhenUsed="0" w:qFormat="1"/>
-    <w:lsdException w:name="heading 2" w:uiPriority="9" w:qFormat="1"/>
-    <w:lsdException w:name="heading 3" w:uiPriority="9" w:qFormat="1"/>
-    <w:lsdException w:name="heading 4" w:uiPriority="9" w:qFormat="1"/>
-    <w:lsdException w:name="heading 5" w:uiPriority="9" w:qFormat="1"/>
-    <w:lsdException w:name="heading 6" w:uiPriority="9" w:qFormat="1"/>
-    <w:lsdException w:name="heading 7" w:uiPriority="9" w:qFormat="1"/>
-    <w:lsdException w:name="heading 8" w:uiPriority="9" w:qFormat="1"/>
-    <w:lsdException w:name="heading 9" w:uiPriority="9" w:qFormat="1"/>
-    <w:lsdException w:name="toc 1" w:uiPriority="39"/>
-    <w:lsdException w:name="toc 2" w:uiPriority="39"/>
-    <w:lsdException w:name="toc 3" w:uiPriority="39"/>
-    <w:lsdException w:name="toc 4" w:uiPriority="39"/>
-    <w:lsdException w:name="toc 5" w:uiPriority="39"/>
-    <w:lsdException w:name="toc 6" w:uiPriority="39"/>
-    <w:lsdException w:name="toc 7" w:uiPriority="39"/>
-    <w:lsdException w:name="toc 8" w:uiPriority="39"/>
-    <w:lsdException w:name="toc 9" w:uiPriority="39"/>
-    <w:lsdException w:name="caption" w:uiPriority="35" w:qFormat="1"/>
-    <w:lsdException w:name="Title" w:semiHidden="0" w:uiPriority="10" w:unhideWhenUsed="0" w:qFormat="1"/>
-    <w:lsdException w:name="Default Paragraph Font" w:uiPriority="1"/>
-    <w:lsdException w:name="Subtitle" w:semiHidden="0" w:uiPriority="11" w:unhideWhenUsed="0" w:qFormat="1"/>
-    <w:lsdException w:name="Strong" w:semiHidden="0" w:uiPriority="22" w:unhideWhenUsed="0" w:qFormat="1"/>
-    <w:lsdException w:name="Emphasis" w:semiHidden="0" w:uiPriority="20" w:unhideWhenUsed="0" w:qFormat="1"/>
-    <w:lsdException w:name="Table Grid" w:semiHidden="0" w:uiPriority="59" w:unhideWhenUsed="0"/>
-    <w:lsdException w:name="Placeholder Text" w:unhideWhenUsed="0"/>
-    <w:lsdException w:name="No Spacing" w:semiHidden="0" w:uiPriority="1" w:unhideWhenUsed="0" w:qFormat="1"/>
-    <w:lsdException w:name="Light Shading" w:semiHidden="0" w:uiPriority="60" w:unhideWhenUsed="0"/>
-    <w:lsdException w:name="Light List" w:semiHidden="0" w:uiPriority="61" w:unhideWhenUsed="0"/>
-    <w:lsdException w:name="Light Grid" w:semiHidden="0" w:uiPriority="62" w:unhideWhenUsed="0"/>
-    <w:lsdException w:name="Medium Shading 1" w:semiHidden="0" w:uiPriority="63" w:unhideWhenUsed="0"/>
-    <w:lsdException w:name="Medium Shading 2" w:semiHidden="0" w:uiPriority="64" w:unhideWhenUsed="0"/>
-    <w:lsdException w:name="Medium List 1" w:semiHidden="0" w:uiPriority="65" w:unhideWhenUsed="0"/>
-    <w:lsdException w:name="Medium List 2" w:semiHidden="0" w:uiPriority="66" w:unhideWhenUsed="0"/>
-    <w:lsdException w:name="Medium Grid 1" w:semiHidden="0" w:uiPriority="67" w:unhideWhenUsed="0"/>
-    <w:lsdException w:name="Medium Grid 2" w:semiHidden="0" w:uiPriority="68" w:unhideWhenUsed="0"/>
-    <w:lsdException w:name="Medium Grid 3" w:semiHidden="0" w:uiPriority="69" w:unhideWhenUsed="0"/>
-    <w:lsdException w:name="Dark List" w:semiHidden="0" w:uiPriority="70" w:unhideWhenUsed="0"/>
-    <w:lsdException w:name="Colorful Shading" w:semiHidden="0" w:uiPriority="71" w:unhideWhenUsed="0"/>
-    <w:lsdException w:name="Colorful List" w:semiHidden="0" w:uiPriority="72" w:unhideWhenUsed="0"/>
-    <w:lsdException w:name="Colorful Grid" w:semiHidden="0" w:uiPriority="73" w:unhideWhenUsed="0"/>
-    <w:lsdException w:name="Light Shading Accent 1" w:semiHidden="0" w:uiPriority="60" w:unhideWhenUsed="0"/>
-    <w:lsdException w:name="Light List Accent 1" w:semiHidden="0" w:uiPriority="61" w:unhideWhenUsed="0"/>
-    <w:lsdException w:name="Light Grid Accent 1" w:semiHidden="0" w:uiPriority="62" w:unhideWhenUsed="0"/>
-    <w:lsdException w:name="Medium Shading 1 Accent 1" w:semiHidden="0" w:uiPriority="63" w:unhideWhenUsed="0"/>
-    <w:lsdException w:name="Medium Shading 2 Accent 1" w:semiHidden="0" w:uiPriority="64" w:unhideWhenUsed="0"/>
-    <w:lsdException w:name="Medium List 1 Accent 1" w:semiHidden="0" w:uiPriority="65" w:unhideWhenUsed="0"/>
-    <w:lsdException w:name="Revision" w:unhideWhenUsed="0"/>
-    <w:lsdException w:name="List Paragraph" w:semiHidden="0" w:uiPriority="34" w:unhideWhenUsed="0" w:qFormat="1"/>
-    <w:lsdException w:name="Quote" w:semiHidden="0" w:uiPriority="29" w:unhideWhenUsed="0" w:qFormat="1"/>
-    <w:lsdException w:name="Intense Quote" w:semiHidden="0" w:uiPriority="30" w:unhideWhenUsed="0" w:qFormat="1"/>
-    <w:lsdException w:name="Medium List 2 Accent 1" w:semiHidden="0" w:uiPriority="66" w:unhideWhenUsed="0"/>
-    <w:lsdException w:name="Medium Grid 1 Accent 1" w:semiHidden="0" w:uiPriority="67" w:unhideWhenUsed="0"/>
-    <w:lsdException w:name="Medium Grid 2 Accent 1" w:semiHidden="0" w:uiPriority="68" w:unhideWhenUsed="0"/>
-    <w:lsdException w:name="Medium Grid 3 Accent 1" w:semiHidden="0" w:uiPriority="69" w:unhideWhenUsed="0"/>
-    <w:lsdException w:name="Dark List Accent 1" w:semiHidden="0" w:uiPriority="70" w:unhideWhenUsed="0"/>
-    <w:lsdException w:name="Colorful Shading Accent 1" w:semiHidden="0" w:uiPriority="71" w:unhideWhenUsed="0"/>
-    <w:lsdException w:name="Colorful List Accent 1" w:semiHidden="0" w:uiPriority="72" w:unhideWhenUsed="0"/>
-    <w:lsdException w:name="Colorful Grid Accent 1" w:semiHidden="0" w:uiPriority="73" w:unhideWhenUsed="0"/>
-    <w:lsdException w:name="Light Shading Accent 2" w:semiHidden="0" w:uiPriority="60" w:unhideWhenUsed="0"/>
-    <w:lsdException w:name="Light List Accent 2" w:semiHidden="0" w:uiPriority="61" w:unhideWhenUsed="0"/>
-    <w:lsdException w:name="Light Grid Accent 2" w:semiHidden="0" w:uiPriority="62" w:unhideWhenUsed="0"/>
-    <w:lsdException w:name="Medium Shading 1 Accent 2" w:semiHidden="0" w:uiPriority="63" w:unhideWhenUsed="0"/>
-    <w:lsdException w:name="Medium Shading 2 Accent 2" w:semiHidden="0" w:uiPriority="64" w:unhideWhenUsed="0"/>
-    <w:lsdException w:name="Medium List 1 Accent 2" w:semiHidden="0" w:uiPriority="65" w:unhideWhenUsed="0"/>
-    <w:lsdException w:name="Medium List 2 Accent 2" w:semiHidden="0" w:uiPriority="66" w:unhideWhenUsed="0"/>
-    <w:lsdException w:name="Medium Grid 1 Accent 2" w:semiHidden="0" w:uiPriority="67" w:unhideWhenUsed="0"/>
-    <w:lsdException w:name="Medium Grid 2 Accent 2" w:semiHidden="0" w:uiPriority="68" w:unhideWhenUsed="0"/>
-    <w:lsdException w:name="Medium Grid 3 Accent 2" w:semiHidden="0" w:uiPriority="69" w:unhideWhenUsed="0"/>
-    <w:lsdException w:name="Dark List Accent 2" w:semiHidden="0" w:uiPriority="70" w:unhideWhenUsed="0"/>
-    <w:lsdException w:name="Colorful Shading Accent 2" w:semiHidden="0" w:uiPriority="71" w:unhideWhenUsed="0"/>
-    <w:lsdException w:name="Colorful List Accent 2" w:semiHidden="0" w:uiPriority="72" w:unhideWhenUsed="0"/>
-    <w:lsdException w:name="Colorful Grid Accent 2" w:semiHidden="0" w:uiPriority="73" w:unhideWhenUsed="0"/>
-    <w:lsdException w:name="Light Shading Accent 3" w:semiHidden="0" w:uiPriority="60" w:unhideWhenUsed="0"/>
-    <w:lsdException w:name="Light List Accent 3" w:semiHidden="0" w:uiPriority="61" w:unhideWhenUsed="0"/>
-    <w:lsdException w:name="Light Grid Accent 3" w:semiHidden="0" w:uiPriority="62" w:unhideWhenUsed="0"/>
-    <w:lsdException w:name="Medium Shading 1 Accent 3" w:semiHidden="0" w:uiPriority="63" w:unhideWhenUsed="0"/>
-    <w:lsdException w:name="Medium Shading 2 Accent 3" w:semiHidden="0" w:uiPriority="64" w:unhideWhenUsed="0"/>
-    <w:lsdException w:name="Medium List 1 Accent 3" w:semiHidden="0" w:uiPriority="65" w:unhideWhenUsed="0"/>
-    <w:lsdException w:name="Medium List 2 Accent 3" w:semiHidden="0" w:uiPriority="66" w:unhideWhenUsed="0"/>
-    <w:lsdException w:name="Medium Grid 1 Accent 3" w:semiHidden="0" w:uiPriority="67" w:unhideWhenUsed="0"/>
-    <w:lsdException w:name="Medium Grid 2 Accent 3" w:semiHidden="0" w:uiPriority="68" w:unhideWhenUsed="0"/>
-    <w:lsdException w:name="Medium Grid 3 Accent 3" w:semiHidden="0" w:uiPriority="69" w:unhideWhenUsed="0"/>
-    <w:lsdException w:name="Dark List Accent 3" w:semiHidden="0" w:uiPriority="70" w:unhideWhenUsed="0"/>
-    <w:lsdException w:name="Colorful Shading Accent 3" w:semiHidden="0" w:uiPriority="71" w:unhideWhenUsed="0"/>
-    <w:lsdException w:name="Colorful List Accent 3" w:semiHidden="0" w:uiPriority="72" w:unhideWhenUsed="0"/>
-    <w:lsdException w:name="Colorful Grid Accent 3" w:semiHidden="0" w:uiPriority="73" w:unhideWhenUsed="0"/>
-    <w:lsdException w:name="Light Shading Accent 4" w:semiHidden="0" w:uiPriority="60" w:unhideWhenUsed="0"/>
-    <w:lsdException w:name="Light List Accent 4" w:semiHidden="0" w:uiPriority="61" w:unhideWhenUsed="0"/>
-    <w:lsdException w:name="Light Grid Accent 4" w:semiHidden="0" w:uiPriority="62" w:unhideWhenUsed="0"/>
-    <w:lsdException w:name="Medium Shading 1 Accent 4" w:semiHidden="0" w:uiPriority="63" w:unhideWhenUsed="0"/>
-    <w:lsdException w:name="Medium Shading 2 Accent 4" w:semiHidden="0" w:uiPriority="64" w:unhideWhenUsed="0"/>
-    <w:lsdException w:name="Medium List 1 Accent 4" w:semiHidden="0" w:uiPriority="65" w:unhideWhenUsed="0"/>
-    <w:lsdException w:name="Medium List 2 Accent 4" w:semiHidden="0" w:uiPriority="66" w:unhideWhenUsed="0"/>
-    <w:lsdException w:name="Medium Grid 1 Accent 4" w:semiHidden="0" w:uiPriority="67" w:unhideWhenUsed="0"/>
-    <w:lsdException w:name="Medium Grid 2 Accent 4" w:semiHidden="0" w:uiPriority="68" w:unhideWhenUsed="0"/>
-    <w:lsdException w:name="Medium Grid 3 Accent 4" w:semiHidden="0" w:uiPriority="69" w:unhideWhenUsed="0"/>
-    <w:lsdException w:name="Dark List Accent 4" w:semiHidden="0" w:uiPriority="70" w:unhideWhenUsed="0"/>
-    <w:lsdException w:name="Colorful Shading Accent 4" w:semiHidden="0" w:uiPriority="71" w:unhideWhenUsed="0"/>
-    <w:lsdException w:name="Colorful List Accent 4" w:semiHidden="0" w:uiPriority="72" w:unhideWhenUsed="0"/>
-    <w:lsdException w:name="Colorful Grid Accent 4" w:semiHidden="0" w:uiPriority="73" w:unhideWhenUsed="0"/>
-    <w:lsdException w:name="Light Shading Accent 5" w:semiHidden="0" w:uiPriority="60" w:unhideWhenUsed="0"/>
-    <w:lsdException w:name="Light List Accent 5" w:semiHidden="0" w:uiPriority="61" w:unhideWhenUsed="0"/>
-    <w:lsdException w:name="Light Grid Accent 5" w:semiHidden="0" w:uiPriority="62" w:unhideWhenUsed="0"/>
-    <w:lsdException w:name="Medium Shading 1 Accent 5" w:semiHidden="0" w:uiPriority="63" w:unhideWhenUsed="0"/>
-    <w:lsdException w:name="Medium Shading 2 Accent 5" w:semiHidden="0" w:uiPriority="64" w:unhideWhenUsed="0"/>
-    <w:lsdException w:name="Medium List 1 Accent 5" w:semiHidden="0" w:uiPriority="65" w:unhideWhenUsed="0"/>
-    <w:lsdException w:name="Medium List 2 Accent 5" w:semiHidden="0" w:uiPriority="66" w:unhideWhenUsed="0"/>
-    <w:lsdException w:name="Medium Grid 1 Accent 5" w:semiHidden="0" w:uiPriority="67" w:unhideWhenUsed="0"/>
-    <w:lsdException w:name="Medium Grid 2 Accent 5" w:semiHidden="0" w:uiPriority="68" w:unhideWhenUsed="0"/>
-    <w:lsdException w:name="Medium Grid 3 Accent 5" w:semiHidden="0" w:uiPriority="69" w:unhideWhenUsed="0"/>
-    <w:lsdException w:name="Dark List Accent 5" w:semiHidden="0" w:uiPriority="70" w:unhideWhenUsed="0"/>
-    <w:lsdException w:name="Colorful Shading Accent 5" w:semiHidden="0" w:uiPriority="71" w:unhideWhenUsed="0"/>
-    <w:lsdException w:name="Colorful List Accent 5" w:semiHidden="0" w:uiPriority="72" w:unhideWhenUsed="0"/>
-    <w:lsdException w:name="Colorful Grid Accent 5" w:semiHidden="0" w:uiPriority="73" w:unhideWhenUsed="0"/>
-    <w:lsdException w:name="Light Shading Accent 6" w:semiHidden="0" w:uiPriority="60" w:unhideWhenUsed="0"/>
-    <w:lsdException w:name="Light List Accent 6" w:semiHidden="0" w:uiPriority="61" w:unhideWhenUsed="0"/>
-    <w:lsdException w:name="Light Grid Accent 6" w:semiHidden="0" w:uiPriority="62" w:unhideWhenUsed="0"/>
-    <w:lsdException w:name="Medium Shading 1 Accent 6" w:semiHidden="0" w:uiPriority="63" w:unhideWhenUsed="0"/>
-    <w:lsdException w:name="Medium Shading 2 Accent 6" w:semiHidden="0" w:uiPriority="64" w:unhideWhenUsed="0"/>
-    <w:lsdException w:name="Medium List 1 Accent 6" w:semiHidden="0" w:uiPriority="65" w:unhideWhenUsed="0"/>
-    <w:lsdException w:name="Medium List 2 Accent 6" w:semiHidden="0" w:uiPriority="66" w:unhideWhenUsed="0"/>
-    <w:lsdException w:name="Medium Grid 1 Accent 6" w:semiHidden="0" w:uiPriority="67" w:unhideWhenUsed="0"/>
-    <w:lsdException w:name="Medium Grid 2 Accent 6" w:semiHidden="0" w:uiPriority="68" w:unhideWhenUsed="0"/>
-    <w:lsdException w:name="Medium Grid 3 Accent 6" w:semiHidden="0" w:uiPriority="69" w:unhideWhenUsed="0"/>
-    <w:lsdException w:name="Dark List Accent 6" w:semiHidden="0" w:uiPriority="70" w:unhideWhenUsed="0"/>
-    <w:lsdException w:name="Colorful Shading Accent 6" w:semiHidden="0" w:uiPriority="71" w:unhideWhenUsed="0"/>
-    <w:lsdException w:name="Colorful List Accent 6" w:semiHidden="0" w:uiPriority="72" w:unhideWhenUsed="0"/>
-    <w:lsdException w:name="Colorful Grid Accent 6" w:semiHidden="0" w:uiPriority="73" w:unhideWhenUsed="0"/>
-    <w:lsdException w:name="Subtle Emphasis" w:semiHidden="0" w:uiPriority="19" w:unhideWhenUsed="0" w:qFormat="1"/>
-    <w:lsdException w:name="Intense Emphasis" w:semiHidden="0" w:uiPriority="21" w:unhideWhenUsed="0" w:qFormat="1"/>
-    <w:lsdException w:name="Subtle Reference" w:semiHidden="0" w:uiPriority="31" w:unhideWhenUsed="0" w:qFormat="1"/>
-    <w:lsdException w:name="Intense Reference" w:semiHidden="0" w:uiPriority="32" w:unhideWhenUsed="0" w:qFormat="1"/>
-    <w:lsdException w:name="Book Title" w:semiHidden="0" w:uiPriority="33" w:unhideWhenUsed="0" w:qFormat="1"/>
-    <w:lsdException w:name="Bibliography" w:uiPriority="37"/>
-    <w:lsdException w:name="TOC Heading" w:uiPriority="39" w:qFormat="1"/>
-  </w:latentStyles>
-  <w:style w:type="paragraph" w:default="1" w:styleId="Normal">
-    <w:name w:val="Normal"/>
-    <w:qFormat/>
-    <w:rsid w:val="00B57556"/>
-  </w:style>
-  <w:style w:type="character" w:default="1" w:styleId="Fuentedeprrafopredeter">
-    <w:name w:val="Default Paragraph Font"/>
-    <w:uiPriority w:val="1"/>
-    <w:semiHidden/>
-    <w:unhideWhenUsed/>
-  </w:style>
-  <w:style w:type="table" w:default="1" w:styleId="Tablanormal">
-    <w:name w:val="Normal Table"/>
-    <w:uiPriority w:val="99"/>
-    <w:semiHidden/>
-    <w:unhideWhenUsed/>
-    <w:tblPr>
-      <w:tblInd w:w="0" w:type="dxa"/>
-      <w:tblCellMar>
-        <w:top w:w="0" w:type="dxa"/>
-        <w:left w:w="108" w:type="dxa"/>
-        <w:bottom w:w="0" w:type="dxa"/>
-        <w:right w:w="108" w:type="dxa"/>
-      </w:tblCellMar>
-    </w:tblPr>
-  </w:style>
-  <w:style w:type="numbering" w:default="1" w:styleId="Sinlista">
-    <w:name w:val="No List"/>
-    <w:uiPriority w:val="99"/>
-    <w:semiHidden/>
-    <w:unhideWhenUsed/>
-  </w:style>
-  <w:style w:type="paragraph" w:styleId="Prrafodelista">
-    <w:name w:val="List Paragraph"/>
-    <w:basedOn w:val="Normal"/>
-    <w:uiPriority w:val="34"/>
-    <w:qFormat/>
-    <w:rsid w:val="00B57556"/>
-    <w:pPr>
-      <w:ind w:left="720"/>
-      <w:contextualSpacing/>
-    </w:pPr>
-  </w:style>
-  <w:style w:type="paragraph" w:styleId="Textodeglobo">
-    <w:name w:val="Balloon Text"/>
-    <w:basedOn w:val="Normal"/>
-    <w:link w:val="TextodegloboCar"/>
-    <w:uiPriority w:val="99"/>
-    <w:semiHidden/>
-    <w:unhideWhenUsed/>
-    <w:rsid w:val="002068C0"/>
-    <w:pPr>
-      <w:spacing w:after="0" w:line="240" w:lineRule="auto"/>
-    </w:pPr>
-    <w:rPr>
-      <w:rFonts w:ascii="Tahoma" w:hAnsi="Tahoma" w:cs="Tahoma"/>
-      <w:sz w:val="16"/>
-      <w:szCs w:val="16"/>
-    </w:rPr>
-  </w:style>
-  <w:style w:type="character" w:customStyle="1" w:styleId="TextodegloboCar">
-    <w:name w:val="Texto de globo Car"/>
-    <w:basedOn w:val="Fuentedeprrafopredeter"/>
-    <w:link w:val="Textodeglobo"/>
-    <w:uiPriority w:val="99"/>
-    <w:semiHidden/>
-    <w:rsid w:val="002068C0"/>
-    <w:rPr>
-      <w:rFonts w:ascii="Tahoma" w:hAnsi="Tahoma" w:cs="Tahoma"/>
-      <w:sz w:val="16"/>
-      <w:szCs w:val="16"/>
-    </w:rPr>
-  </w:style>
-  <w:style w:type="paragraph" w:styleId="Encabezado">
-    <w:name w:val="header"/>
-    <w:basedOn w:val="Normal"/>
-    <w:link w:val="EncabezadoCar"/>
-    <w:uiPriority w:val="99"/>
-    <w:unhideWhenUsed/>
-    <w:rsid w:val="00331930"/>
-    <w:pPr>
-      <w:tabs>
-        <w:tab w:val="center" w:pos="4252"/>
-        <w:tab w:val="right" w:pos="8504"/>
-      </w:tabs>
-      <w:spacing w:after="0" w:line="240" w:lineRule="auto"/>
-    </w:pPr>
-  </w:style>
-  <w:style w:type="character" w:customStyle="1" w:styleId="EncabezadoCar">
-    <w:name w:val="Encabezado Car"/>
-    <w:basedOn w:val="Fuentedeprrafopredeter"/>
-    <w:link w:val="Encabezado"/>
-    <w:uiPriority w:val="99"/>
-    <w:rsid w:val="00331930"/>
-  </w:style>
-  <w:style w:type="paragraph" w:styleId="Piedepgina">
-    <w:name w:val="footer"/>
-    <w:basedOn w:val="Normal"/>
-    <w:link w:val="PiedepginaCar"/>
-    <w:uiPriority w:val="99"/>
-    <w:unhideWhenUsed/>
-    <w:rsid w:val="00331930"/>
-    <w:pPr>
-      <w:tabs>
-        <w:tab w:val="center" w:pos="4252"/>
-        <w:tab w:val="right" w:pos="8504"/>
-      </w:tabs>
-      <w:spacing w:after="0" w:line="240" w:lineRule="auto"/>
-    </w:pPr>
-  </w:style>
-  <w:style w:type="character" w:customStyle="1" w:styleId="PiedepginaCar">
-    <w:name w:val="Pie de página Car"/>
-    <w:basedOn w:val="Fuentedeprrafopredeter"/>
-    <w:link w:val="Piedepgina"/>
-    <w:uiPriority w:val="99"/>
-    <w:rsid w:val="00331930"/>
-  </w:style>
-</w:styles>
-</file>
-
-<file path=word/stylesWithEffects.xml><?xml version="1.0" encoding="utf-8"?>
-<w:styles xmlns:wpc="http://schemas.microsoft.com/office/word/2010/wordprocessingCanvas" xmlns:mc="http://schemas.openxmlformats.org/markup-compatibility/2006" xmlns:o="urn:schemas-microsoft-com:office:office" xmlns:r="http://schemas.openxmlformats.org/officeDocument/2006/relationships" xmlns:m="http://schemas.openxmlformats.org/officeDocument/2006/math" xmlns:v="urn:schemas-microsoft-com:vml" xmlns:wp14="http://schemas.microsoft.com/office/word/2010/wordprocessingDrawing" xmlns:wp="http://schemas.openxmlformats.org/drawingml/2006/wordprocessingDrawing" xmlns:w10="urn:schemas-microsoft-com:office:word" xmlns:w="http://schemas.openxmlformats.org/wordprocessingml/2006/main" xmlns:w14="http://schemas.microsoft.com/office/word/2010/wordml" xmlns:wpg="http://schemas.microsoft.com/office/word/2010/wordprocessingGroup" xmlns:wpi="http://schemas.microsoft.com/office/word/2010/wordprocessingInk" xmlns:wne="http://schemas.microsoft.com/office/word/2006/wordml" xmlns:wps="http://schemas.microsoft.com/office/word/2010/wordprocessingShape" mc:Ignorable="w14 wp14">
-  <w:docDefaults>
-    <w:rPrDefault>
-      <w:rPr>
-        <w:rFonts w:asciiTheme="minorHAnsi" w:eastAsiaTheme="minorHAnsi" w:hAnsiTheme="minorHAnsi" w:cstheme="minorBidi"/>
-        <w:sz w:val="22"/>
-        <w:szCs w:val="22"/>
-        <w:lang w:val="es-ES_tradnl" w:eastAsia="en-US" w:bidi="ar-SA"/>
-      </w:rPr>
-    </w:rPrDefault>
-    <w:pPrDefault>
-      <w:pPr>
-        <w:spacing w:after="200" w:line="276" w:lineRule="auto"/>
-      </w:pPr>
-    </w:pPrDefault>
-  </w:docDefaults>
-  <w:latentStyles w:defLockedState="0" w:defUIPriority="99" w:defSemiHidden="1" w:defUnhideWhenUsed="1" w:defQFormat="0" w:count="267">
-    <w:lsdException w:name="Normal" w:semiHidden="0" w:uiPriority="0" w:unhideWhenUsed="0" w:qFormat="1"/>
-    <w:lsdException w:name="heading 1" w:semiHidden="0" w:uiPriority="9" w:unhideWhenUsed="0" w:qFormat="1"/>
-    <w:lsdException w:name="heading 2" w:uiPriority="9" w:qFormat="1"/>
-    <w:lsdException w:name="heading 3" w:uiPriority="9" w:qFormat="1"/>
-    <w:lsdException w:name="heading 4" w:uiPriority="9" w:qFormat="1"/>
-    <w:lsdException w:name="heading 5" w:uiPriority="9" w:qFormat="1"/>
-    <w:lsdException w:name="heading 6" w:uiPriority="9" w:qFormat="1"/>
-    <w:lsdException w:name="heading 7" w:uiPriority="9" w:qFormat="1"/>
-    <w:lsdException w:name="heading 8" w:uiPriority="9" w:qFormat="1"/>
-    <w:lsdException w:name="heading 9" w:uiPriority="9" w:qFormat="1"/>
-    <w:lsdException w:name="toc 1" w:uiPriority="39"/>
-    <w:lsdException w:name="toc 2" w:uiPriority="39"/>
-    <w:lsdException w:name="toc 3" w:uiPriority="39"/>
-    <w:lsdException w:name="toc 4" w:uiPriority="39"/>
-    <w:lsdException w:name="toc 5" w:uiPriority="39"/>
-    <w:lsdException w:name="toc 6" w:uiPriority="39"/>
-    <w:lsdException w:name="toc 7" w:uiPriority="39"/>
-    <w:lsdException w:name="toc 8" w:uiPriority="39"/>
-    <w:lsdException w:name="toc 9" w:uiPriority="39"/>
-    <w:lsdException w:name="caption" w:uiPriority="35" w:qFormat="1"/>
-    <w:lsdException w:name="Title" w:semiHidden="0" w:uiPriority="10" w:unhideWhenUsed="0" w:qFormat="1"/>
-    <w:lsdException w:name="Default Paragraph Font" w:uiPriority="1"/>
-    <w:lsdException w:name="Subtitle" w:semiHidden="0" w:uiPriority="11" w:unhideWhenUsed="0" w:qFormat="1"/>
-    <w:lsdException w:name="Strong" w:semiHidden="0" w:uiPriority="22" w:unhideWhenUsed="0" w:qFormat="1"/>
-    <w:lsdException w:name="Emphasis" w:semiHidden="0" w:uiPriority="20" w:unhideWhenUsed="0" w:qFormat="1"/>
-    <w:lsdException w:name="Table Grid" w:semiHidden="0" w:uiPriority="59" w:unhideWhenUsed="0"/>
-    <w:lsdException w:name="Placeholder Text" w:unhideWhenUsed="0"/>
-    <w:lsdException w:name="No Spacing" w:semiHidden="0" w:uiPriority="1" w:unhideWhenUsed="0" w:qFormat="1"/>
-    <w:lsdException w:name="Light Shading" w:semiHidden="0" w:uiPriority="60" w:unhideWhenUsed="0"/>
-    <w:lsdException w:name="Light List" w:semiHidden="0" w:uiPriority="61" w:unhideWhenUsed="0"/>
-    <w:lsdException w:name="Light Grid" w:semiHidden="0" w:uiPriority="62" w:unhideWhenUsed="0"/>
-    <w:lsdException w:name="Medium Shading 1" w:semiHidden="0" w:uiPriority="63" w:unhideWhenUsed="0"/>
-    <w:lsdException w:name="Medium Shading 2" w:semiHidden="0" w:uiPriority="64" w:unhideWhenUsed="0"/>
-    <w:lsdException w:name="Medium List 1" w:semiHidden="0" w:uiPriority="65" w:unhideWhenUsed="0"/>
-    <w:lsdException w:name="Medium List 2" w:semiHidden="0" w:uiPriority="66" w:unhideWhenUsed="0"/>
-    <w:lsdException w:name="Medium Grid 1" w:semiHidden="0" w:uiPriority="67" w:unhideWhenUsed="0"/>
-    <w:lsdException w:name="Medium Grid 2" w:semiHidden="0" w:uiPriority="68" w:unhideWhenUsed="0"/>
-    <w:lsdException w:name="Medium Grid 3" w:semiHidden="0" w:uiPriority="69" w:unhideWhenUsed="0"/>
-    <w:lsdException w:name="Dark List" w:semiHidden="0" w:uiPriority="70" w:unhideWhenUsed="0"/>
-    <w:lsdException w:name="Colorful Shading" w:semiHidden="0" w:uiPriority="71" w:unhideWhenUsed="0"/>
-    <w:lsdException w:name="Colorful List" w:semiHidden="0" w:uiPriority="72" w:unhideWhenUsed="0"/>
-    <w:lsdException w:name="Colorful Grid" w:semiHidden="0" w:uiPriority="73" w:unhideWhenUsed="0"/>
-    <w:lsdException w:name="Light Shading Accent 1" w:semiHidden="0" w:uiPriority="60" w:unhideWhenUsed="0"/>
-    <w:lsdException w:name="Light List Accent 1" w:semiHidden="0" w:uiPriority="61" w:unhideWhenUsed="0"/>
-    <w:lsdException w:name="Light Grid Accent 1" w:semiHidden="0" w:uiPriority="62" w:unhideWhenUsed="0"/>
-    <w:lsdException w:name="Medium Shading 1 Accent 1" w:semiHidden="0" w:uiPriority="63" w:unhideWhenUsed="0"/>
-    <w:lsdException w:name="Medium Shading 2 Accent 1" w:semiHidden="0" w:uiPriority="64" w:unhideWhenUsed="0"/>
-    <w:lsdException w:name="Medium List 1 Accent 1" w:semiHidden="0" w:uiPriority="65" w:unhideWhenUsed="0"/>
-    <w:lsdException w:name="Revision" w:unhideWhenUsed="0"/>
-    <w:lsdException w:name="List Paragraph" w:semiHidden="0" w:uiPriority="34" w:unhideWhenUsed="0" w:qFormat="1"/>
-    <w:lsdException w:name="Quote" w:semiHidden="0" w:uiPriority="29" w:unhideWhenUsed="0" w:qFormat="1"/>
-    <w:lsdException w:name="Intense Quote" w:semiHidden="0" w:uiPriority="30" w:unhideWhenUsed="0" w:qFormat="1"/>
-    <w:lsdException w:name="Medium List 2 Accent 1" w:semiHidden="0" w:uiPriority="66" w:unhideWhenUsed="0"/>
-    <w:lsdException w:name="Medium Grid 1 Accent 1" w:semiHidden="0" w:uiPriority="67" w:unhideWhenUsed="0"/>
-    <w:lsdException w:name="Medium Grid 2 Accent 1" w:semiHidden="0" w:uiPriority="68" w:unhideWhenUsed="0"/>
-    <w:lsdException w:name="Medium Grid 3 Accent 1" w:semiHidden="0" w:uiPriority="69" w:unhideWhenUsed="0"/>
-    <w:lsdException w:name="Dark List Accent 1" w:semiHidden="0" w:uiPriority="70" w:unhideWhenUsed="0"/>
-    <w:lsdException w:name="Colorful Shading Accent 1" w:semiHidden="0" w:uiPriority="71" w:unhideWhenUsed="0"/>
-    <w:lsdException w:name="Colorful List Accent 1" w:semiHidden="0" w:uiPriority="72" w:unhideWhenUsed="0"/>
-    <w:lsdException w:name="Colorful Grid Accent 1" w:semiHidden="0" w:uiPriority="73" w:unhideWhenUsed="0"/>
-    <w:lsdException w:name="Light Shading Accent 2" w:semiHidden="0" w:uiPriority="60" w:unhideWhenUsed="0"/>
-    <w:lsdException w:name="Light List Accent 2" w:semiHidden="0" w:uiPriority="61" w:unhideWhenUsed="0"/>
-    <w:lsdException w:name="Light Grid Accent 2" w:semiHidden="0" w:uiPriority="62" w:unhideWhenUsed="0"/>
-    <w:lsdException w:name="Medium Shading 1 Accent 2" w:semiHidden="0" w:uiPriority="63" w:unhideWhenUsed="0"/>
-    <w:lsdException w:name="Medium Shading 2 Accent 2" w:semiHidden="0" w:uiPriority="64" w:unhideWhenUsed="0"/>
-    <w:lsdException w:name="Medium List 1 Accent 2" w:semiHidden="0" w:uiPriority="65" w:unhideWhenUsed="0"/>
-    <w:lsdException w:name="Medium List 2 Accent 2" w:semiHidden="0" w:uiPriority="66" w:unhideWhenUsed="0"/>
-    <w:lsdException w:name="Medium Grid 1 Accent 2" w:semiHidden="0" w:uiPriority="67" w:unhideWhenUsed="0"/>
-    <w:lsdException w:name="Medium Grid 2 Accent 2" w:semiHidden="0" w:uiPriority="68" w:unhideWhenUsed="0"/>
-    <w:lsdException w:name="Medium Grid 3 Accent 2" w:semiHidden="0" w:uiPriority="69" w:unhideWhenUsed="0"/>
-    <w:lsdException w:name="Dark List Accent 2" w:semiHidden="0" w:uiPriority="70" w:unhideWhenUsed="0"/>
-    <w:lsdException w:name="Colorful Shading Accent 2" w:semiHidden="0" w:uiPriority="71" w:unhideWhenUsed="0"/>
-    <w:lsdException w:name="Colorful List Accent 2" w:semiHidden="0" w:uiPriority="72" w:unhideWhenUsed="0"/>
-    <w:lsdException w:name="Colorful Grid Accent 2" w:semiHidden="0" w:uiPriority="73" w:unhideWhenUsed="0"/>
-    <w:lsdException w:name="Light Shading Accent 3" w:semiHidden="0" w:uiPriority="60" w:unhideWhenUsed="0"/>
-    <w:lsdException w:name="Light List Accent 3" w:semiHidden="0" w:uiPriority="61" w:unhideWhenUsed="0"/>
-    <w:lsdException w:name="Light Grid Accent 3" w:semiHidden="0" w:uiPriority="62" w:unhideWhenUsed="0"/>
-    <w:lsdException w:name="Medium Shading 1 Accent 3" w:semiHidden="0" w:uiPriority="63" w:unhideWhenUsed="0"/>
-    <w:lsdException w:name="Medium Shading 2 Accent 3" w:semiHidden="0" w:uiPriority="64" w:unhideWhenUsed="0"/>
-    <w:lsdException w:name="Medium List 1 Accent 3" w:semiHidden="0" w:uiPriority="65" w:unhideWhenUsed="0"/>
-    <w:lsdException w:name="Medium List 2 Accent 3" w:semiHidden="0" w:uiPriority="66" w:unhideWhenUsed="0"/>
-    <w:lsdException w:name="Medium Grid 1 Accent 3" w:semiHidden="0" w:uiPriority="67" w:unhideWhenUsed="0"/>
-    <w:lsdException w:name="Medium Grid 2 Accent 3" w:semiHidden="0" w:uiPriority="68" w:unhideWhenUsed="0"/>
-    <w:lsdException w:name="Medium Grid 3 Accent 3" w:semiHidden="0" w:uiPriority="69" w:unhideWhenUsed="0"/>
-    <w:lsdException w:name="Dark List Accent 3" w:semiHidden="0" w:uiPriority="70" w:unhideWhenUsed="0"/>
-    <w:lsdException w:name="Colorful Shading Accent 3" w:semiHidden="0" w:uiPriority="71" w:unhideWhenUsed="0"/>
-    <w:lsdException w:name="Colorful List Accent 3" w:semiHidden="0" w:uiPriority="72" w:unhideWhenUsed="0"/>
-    <w:lsdException w:name="Colorful Grid Accent 3" w:semiHidden="0" w:uiPriority="73" w:unhideWhenUsed="0"/>
-    <w:lsdException w:name="Light Shading Accent 4" w:semiHidden="0" w:uiPriority="60" w:unhideWhenUsed="0"/>
-    <w:lsdException w:name="Light List Accent 4" w:semiHidden="0" w:uiPriority="61" w:unhideWhenUsed="0"/>
-    <w:lsdException w:name="Light Grid Accent 4" w:semiHidden="0" w:uiPriority="62" w:unhideWhenUsed="0"/>
-    <w:lsdException w:name="Medium Shading 1 Accent 4" w:semiHidden="0" w:uiPriority="63" w:unhideWhenUsed="0"/>
-    <w:lsdException w:name="Medium Shading 2 Accent 4" w:semiHidden="0" w:uiPriority="64" w:unhideWhenUsed="0"/>
-    <w:lsdException w:name="Medium List 1 Accent 4" w:semiHidden="0" w:uiPriority="65" w:unhideWhenUsed="0"/>
-    <w:lsdException w:name="Medium List 2 Accent 4" w:semiHidden="0" w:uiPriority="66" w:unhideWhenUsed="0"/>
-    <w:lsdException w:name="Medium Grid 1 Accent 4" w:semiHidden="0" w:uiPriority="67" w:unhideWhenUsed="0"/>
-    <w:lsdException w:name="Medium Grid 2 Accent 4" w:semiHidden="0" w:uiPriority="68" w:unhideWhenUsed="0"/>
-    <w:lsdException w:name="Medium Grid 3 Accent 4" w:semiHidden="0" w:uiPriority="69" w:unhideWhenUsed="0"/>
-    <w:lsdException w:name="Dark List Accent 4" w:semiHidden="0" w:uiPriority="70" w:unhideWhenUsed="0"/>
-    <w:lsdException w:name="Colorful Shading Accent 4" w:semiHidden="0" w:uiPriority="71" w:unhideWhenUsed="0"/>
-    <w:lsdException w:name="Colorful List Accent 4" w:semiHidden="0" w:uiPriority="72" w:unhideWhenUsed="0"/>
-    <w:lsdException w:name="Colorful Grid Accent 4" w:semiHidden="0" w:uiPriority="73" w:unhideWhenUsed="0"/>
-    <w:lsdException w:name="Light Shading Accent 5" w:semiHidden="0" w:uiPriority="60" w:unhideWhenUsed="0"/>
-    <w:lsdException w:name="Light List Accent 5" w:semiHidden="0" w:uiPriority="61" w:unhideWhenUsed="0"/>
-    <w:lsdException w:name="Light Grid Accent 5" w:semiHidden="0" w:uiPriority="62" w:unhideWhenUsed="0"/>
-    <w:lsdException w:name="Medium Shading 1 Accent 5" w:semiHidden="0" w:uiPriority="63" w:unhideWhenUsed="0"/>
-    <w:lsdException w:name="Medium Shading 2 Accent 5" w:semiHidden="0" w:uiPriority="64" w:unhideWhenUsed="0"/>
-    <w:lsdException w:name="Medium List 1 Accent 5" w:semiHidden="0" w:uiPriority="65" w:unhideWhenUsed="0"/>
-    <w:lsdException w:name="Medium List 2 Accent 5" w:semiHidden="0" w:uiPriority="66" w:unhideWhenUsed="0"/>
-    <w:lsdException w:name="Medium Grid 1 Accent 5" w:semiHidden="0" w:uiPriority="67" w:unhideWhenUsed="0"/>
-    <w:lsdException w:name="Medium Grid 2 Accent 5" w:semiHidden="0" w:uiPriority="68" w:unhideWhenUsed="0"/>
-    <w:lsdException w:name="Medium Grid 3 Accent 5" w:semiHidden="0" w:uiPriority="69" w:unhideWhenUsed="0"/>
-    <w:lsdException w:name="Dark List Accent 5" w:semiHidden="0" w:uiPriority="70" w:unhideWhenUsed="0"/>
-    <w:lsdException w:name="Colorful Shading Accent 5" w:semiHidden="0" w:uiPriority="71" w:unhideWhenUsed="0"/>
-    <w:lsdException w:name="Colorful List Accent 5" w:semiHidden="0" w:uiPriority="72" w:unhideWhenUsed="0"/>
-    <w:lsdException w:name="Colorful Grid Accent 5" w:semiHidden="0" w:uiPriority="73" w:unhideWhenUsed="0"/>
-    <w:lsdException w:name="Light Shading Accent 6" w:semiHidden="0" w:uiPriority="60" w:unhideWhenUsed="0"/>
-    <w:lsdException w:name="Light List Accent 6" w:semiHidden="0" w:uiPriority="61" w:unhideWhenUsed="0"/>
-    <w:lsdException w:name="Light Grid Accent 6" w:semiHidden="0" w:uiPriority="62" w:unhideWhenUsed="0"/>
-    <w:lsdException w:name="Medium Shading 1 Accent 6" w:semiHidden="0" w:uiPriority="63" w:unhideWhenUsed="0"/>
-    <w:lsdException w:name="Medium Shading 2 Accent 6" w:semiHidden="0" w:uiPriority="64" w:unhideWhenUsed="0"/>
-    <w:lsdException w:name="Medium List 1 Accent 6" w:semiHidden="0" w:uiPriority="65" w:unhideWhenUsed="0"/>
-    <w:lsdException w:name="Medium List 2 Accent 6" w:semiHidden="0" w:uiPriority="66" w:unhideWhenUsed="0"/>
-    <w:lsdException w:name="Medium Grid 1 Accent 6" w:semiHidden="0" w:uiPriority="67" w:unhideWhenUsed="0"/>
-    <w:lsdException w:name="Medium Grid 2 Accent 6" w:semiHidden="0" w:uiPriority="68" w:unhideWhenUsed="0"/>
-    <w:lsdException w:name="Medium Grid 3 Accent 6" w:semiHidden="0" w:uiPriority="69" w:unhideWhenUsed="0"/>
-    <w:lsdException w:name="Dark List Accent 6" w:semiHidden="0" w:uiPriority="70" w:unhideWhenUsed="0"/>
-    <w:lsdException w:name="Colorful Shading Accent 6" w:semiHidden="0" w:uiPriority="71" w:unhideWhenUsed="0"/>
-    <w:lsdException w:name="Colorful List Accent 6" w:semiHidden="0" w:uiPriority="72" w:unhideWhenUsed="0"/>
-    <w:lsdException w:name="Colorful Grid Accent 6" w:semiHidden="0" w:uiPriority="73" w:unhideWhenUsed="0"/>
-    <w:lsdException w:name="Subtle Emphasis" w:semiHidden="0" w:uiPriority="19" w:unhideWhenUsed="0" w:qFormat="1"/>
-    <w:lsdException w:name="Intense Emphasis" w:semiHidden="0" w:uiPriority="21" w:unhideWhenUsed="0" w:qFormat="1"/>
-    <w:lsdException w:name="Subtle Reference" w:semiHidden="0" w:uiPriority="31" w:unhideWhenUsed="0" w:qFormat="1"/>
-    <w:lsdException w:name="Intense Reference" w:semiHidden="0" w:uiPriority="32" w:unhideWhenUsed="0" w:qFormat="1"/>
-    <w:lsdException w:name="Book Title" w:semiHidden="0" w:uiPriority="33" w:unhideWhenUsed="0" w:qFormat="1"/>
-    <w:lsdException w:name="Bibliography" w:uiPriority="37"/>
-    <w:lsdException w:name="TOC Heading" w:uiPriority="39" w:qFormat="1"/>
+  <w:latentStyles w:defLockedState="0" w:defUIPriority="99" w:defSemiHidden="0" w:defUnhideWhenUsed="0" w:defQFormat="0" w:count="376">
+    <w:lsdException w:name="Normal" w:uiPriority="0" w:qFormat="1"/>
+    <w:lsdException w:name="heading 1" w:uiPriority="9" w:qFormat="1"/>
+    <w:lsdException w:name="heading 2" w:semiHidden="1" w:uiPriority="9" w:unhideWhenUsed="1" w:qFormat="1"/>
+    <w:lsdException w:name="heading 3" w:semiHidden="1" w:uiPriority="9" w:unhideWhenUsed="1" w:qFormat="1"/>
+    <w:lsdException w:name="heading 4" w:semiHidden="1" w:uiPriority="9" w:unhideWhenUsed="1" w:qFormat="1"/>
+    <w:lsdException w:name="heading 5" w:semiHidden="1" w:uiPriority="9" w:unhideWhenUsed="1" w:qFormat="1"/>
+    <w:lsdException w:name="heading 6" w:semiHidden="1" w:uiPriority="9" w:unhideWhenUsed="1" w:qFormat="1"/>
+    <w:lsdException w:name="heading 7" w:semiHidden="1" w:uiPriority="9" w:unhideWhenUsed="1" w:qFormat="1"/>
+    <w:lsdException w:name="heading 8" w:semiHidden="1" w:uiPriority="9" w:unhideWhenUsed="1" w:qFormat="1"/>
+    <w:lsdException w:name="heading 9" w:semiHidden="1" w:uiPriority="9" w:unhideWhenUsed="1" w:qFormat="1"/>
+    <w:lsdException w:name="index 1" w:semiHidden="1" w:unhideWhenUsed="1"/>
+    <w:lsdException w:name="index 2" w:semiHidden="1" w:unhideWhenUsed="1"/>
+    <w:lsdException w:name="index 3" w:semiHidden="1" w:unhideWhenUsed="1"/>
+    <w:lsdException w:name="index 4" w:semiHidden="1" w:unhideWhenUsed="1"/>
+    <w:lsdException w:name="index 5" w:semiHidden="1" w:unhideWhenUsed="1"/>
+    <w:lsdException w:name="index 6" w:semiHidden="1" w:unhideWhenUsed="1"/>
+    <w:lsdException w:name="index 7" w:semiHidden="1" w:unhideWhenUsed="1"/>
+    <w:lsdException w:name="index 8" w:semiHidden="1" w:unhideWhenUsed="1"/>
+    <w:lsdException w:name="index 9" w:semiHidden="1" w:unhideWhenUsed="1"/>
+    <w:lsdException w:name="toc 1" w:semiHidden="1" w:uiPriority="39" w:unhideWhenUsed="1"/>
+    <w:lsdException w:name="toc 2" w:semiHidden="1" w:uiPriority="39" w:unhideWhenUsed="1"/>
+    <w:lsdException w:name="toc 3" w:semiHidden="1" w:uiPriority="39" w:unhideWhenUsed="1"/>
+    <w:lsdException w:name="toc 4" w:semiHidden="1" w:uiPriority="39" w:unhideWhenUsed="1"/>
+    <w:lsdException w:name="toc 5" w:semiHidden="1" w:uiPriority="39" w:unhideWhenUsed="1"/>
+    <w:lsdException w:name="toc 6" w:semiHidden="1" w:uiPriority="39" w:unhideWhenUsed="1"/>
+    <w:lsdException w:name="toc 7" w:semiHidden="1" w:uiPriority="39" w:unhideWhenUsed="1"/>
+    <w:lsdException w:name="toc 8" w:semiHidden="1" w:uiPriority="39" w:unhideWhenUsed="1"/>
+    <w:lsdException w:name="toc 9" w:semiHidden="1" w:uiPriority="39" w:unhideWhenUsed="1"/>
+    <w:lsdException w:name="Normal Indent" w:semiHidden="1" w:unhideWhenUsed="1"/>
+    <w:lsdException w:name="footnote text" w:semiHidden="1" w:unhideWhenUsed="1"/>
+    <w:lsdException w:name="annotation text" w:semiHidden="1" w:unhideWhenUsed="1"/>
+    <w:lsdException w:name="header" w:semiHidden="1" w:unhideWhenUsed="1"/>
+    <w:lsdException w:name="footer" w:semiHidden="1" w:unhideWhenUsed="1"/>
+    <w:lsdException w:name="index heading" w:semiHidden="1" w:unhideWhenUsed="1"/>
+    <w:lsdException w:name="caption" w:semiHidden="1" w:uiPriority="35" w:unhideWhenUsed="1" w:qFormat="1"/>
+    <w:lsdException w:name="table of figures" w:semiHidden="1" w:unhideWhenUsed="1"/>
+    <w:lsdException w:name="envelope address" w:semiHidden="1" w:unhideWhenUsed="1"/>
+    <w:lsdException w:name="envelope return" w:semiHidden="1" w:unhideWhenUsed="1"/>
+    <w:lsdException w:name="footnote reference" w:semiHidden="1" w:unhideWhenUsed="1"/>
+    <w:lsdException w:name="annotation reference" w:semiHidden="1" w:unhideWhenUsed="1"/>
+    <w:lsdException w:name="line number" w:semiHidden="1" w:unhideWhenUsed="1"/>
+    <w:lsdException w:name="page number" w:semiHidden="1" w:unhideWhenUsed="1"/>
+    <w:lsdException w:name="endnote reference" w:semiHidden="1" w:unhideWhenUsed="1"/>
+    <w:lsdException w:name="endnote text" w:semiHidden="1" w:unhideWhenUsed="1"/>
+    <w:lsdException w:name="table of authorities" w:semiHidden="1" w:unhideWhenUsed="1"/>
+    <w:lsdException w:name="macro" w:semiHidden="1" w:unhideWhenUsed="1"/>
+    <w:lsdException w:name="toa heading" w:semiHidden="1" w:unhideWhenUsed="1"/>
+    <w:lsdException w:name="List" w:semiHidden="1" w:unhideWhenUsed="1"/>
+    <w:lsdException w:name="List Bullet" w:semiHidden="1" w:unhideWhenUsed="1"/>
+    <w:lsdException w:name="List Number" w:semiHidden="1" w:unhideWhenUsed="1"/>
+    <w:lsdException w:name="List 2" w:semiHidden="1" w:unhideWhenUsed="1"/>
+    <w:lsdException w:name="List 3" w:semiHidden="1" w:unhideWhenUsed="1"/>
+    <w:lsdException w:name="List 4" w:semiHidden="1" w:unhideWhenUsed="1"/>
+    <w:lsdException w:name="List 5" w:semiHidden="1" w:unhideWhenUsed="1"/>
+    <w:lsdException w:name="List Bullet 2" w:semiHidden="1" w:unhideWhenUsed="1"/>
+    <w:lsdException w:name="List Bullet 3" w:semiHidden="1" w:unhideWhenUsed="1"/>
+    <w:lsdException w:name="List Bullet 4" w:semiHidden="1" w:unhideWhenUsed="1"/>
+    <w:lsdException w:name="List Bullet 5" w:semiHidden="1" w:unhideWhenUsed="1"/>
+    <w:lsdException w:name="List Number 2" w:semiHidden="1" w:unhideWhenUsed="1"/>
+    <w:lsdException w:name="List Number 3" w:semiHidden="1" w:unhideWhenUsed="1"/>
+    <w:lsdException w:name="List Number 4" w:semiHidden="1" w:unhideWhenUsed="1"/>
+    <w:lsdException w:name="List Number 5" w:semiHidden="1" w:unhideWhenUsed="1"/>
+    <w:lsdException w:name="Title" w:uiPriority="10" w:qFormat="1"/>
+    <w:lsdException w:name="Closing" w:semiHidden="1" w:unhideWhenUsed="1"/>
+    <w:lsdException w:name="Signature" w:semiHidden="1" w:unhideWhenUsed="1"/>
+    <w:lsdException w:name="Default Paragraph Font" w:semiHidden="1" w:uiPriority="1" w:unhideWhenUsed="1"/>
+    <w:lsdException w:name="Body Text" w:semiHidden="1" w:unhideWhenUsed="1"/>
+    <w:lsdException w:name="Body Text Indent" w:semiHidden="1" w:unhideWhenUsed="1"/>
+    <w:lsdException w:name="List Continue" w:semiHidden="1" w:unhideWhenUsed="1"/>
+    <w:lsdException w:name="List Continue 2" w:semiHidden="1" w:unhideWhenUsed="1"/>
+    <w:lsdException w:name="List Continue 3" w:semiHidden="1" w:unhideWhenUsed="1"/>
+    <w:lsdException w:name="List Continue 4" w:semiHidden="1" w:unhideWhenUsed="1"/>
+    <w:lsdException w:name="List Continue 5" w:semiHidden="1" w:unhideWhenUsed="1"/>
+    <w:lsdException w:name="Message Header" w:semiHidden="1" w:unhideWhenUsed="1"/>
+    <w:lsdException w:name="Subtitle" w:uiPriority="11" w:qFormat="1"/>
+    <w:lsdException w:name="Salutation" w:semiHidden="1" w:unhideWhenUsed="1"/>
+    <w:lsdException w:name="Date" w:semiHidden="1" w:unhideWhenUsed="1"/>
+    <w:lsdException w:name="Body Text First Indent" w:semiHidden="1" w:unhideWhenUsed="1"/>
+    <w:lsdException w:name="Body Text First Indent 2" w:semiHidden="1" w:unhideWhenUsed="1"/>
+    <w:lsdException w:name="Note Heading" w:semiHidden="1" w:unhideWhenUsed="1"/>
+    <w:lsdException w:name="Body Text 2" w:semiHidden="1" w:unhideWhenUsed="1"/>
+    <w:lsdException w:name="Body Text 3" w:semiHidden="1" w:unhideWhenUsed="1"/>
+    <w:lsdException w:name="Body Text Indent 2" w:semiHidden="1" w:unhideWhenUsed="1"/>
+    <w:lsdException w:name="Body Text Indent 3" w:semiHidden="1" w:unhideWhenUsed="1"/>
+    <w:lsdException w:name="Block Text" w:semiHidden="1" w:unhideWhenUsed="1"/>
+    <w:lsdException w:name="Hyperlink" w:semiHidden="1" w:unhideWhenUsed="1"/>
+    <w:lsdException w:name="FollowedHyperlink" w:semiHidden="1" w:unhideWhenUsed="1"/>
+    <w:lsdException w:name="Strong" w:uiPriority="22" w:qFormat="1"/>
+    <w:lsdException w:name="Emphasis" w:uiPriority="20" w:qFormat="1"/>
+    <w:lsdException w:name="Document Map" w:semiHidden="1" w:unhideWhenUsed="1"/>
+    <w:lsdException w:name="Plain Text" w:semiHidden="1" w:unhideWhenUsed="1"/>
+    <w:lsdException w:name="E-mail Signature" w:semiHidden="1" w:unhideWhenUsed="1"/>
+    <w:lsdException w:name="HTML Top of Form" w:semiHidden="1" w:unhideWhenUsed="1"/>
+    <w:lsdException w:name="HTML Bottom of Form" w:semiHidden="1" w:unhideWhenUsed="1"/>
+    <w:lsdException w:name="Normal (Web)" w:semiHidden="1" w:unhideWhenUsed="1"/>
+    <w:lsdException w:name="HTML Acronym" w:semiHidden="1" w:unhideWhenUsed="1"/>
+    <w:lsdException w:name="HTML Address" w:semiHidden="1" w:unhideWhenUsed="1"/>
+    <w:lsdException w:name="HTML Cite" w:semiHidden="1" w:unhideWhenUsed="1"/>
+    <w:lsdException w:name="HTML Code" w:semiHidden="1" w:unhideWhenUsed="1"/>
+    <w:lsdException w:name="HTML Definition" w:semiHidden="1" w:unhideWhenUsed="1"/>
+    <w:lsdException w:name="HTML Keyboard" w:semiHidden="1" w:unhideWhenUsed="1"/>
+    <w:lsdException w:name="HTML Preformatted" w:semiHidden="1" w:unhideWhenUsed="1"/>
+    <w:lsdException w:name="HTML Sample" w:semiHidden="1" w:unhideWhenUsed="1"/>
+    <w:lsdException w:name="HTML Typewriter" w:semiHidden="1" w:unhideWhenUsed="1"/>
+    <w:lsdException w:name="HTML Variable" w:semiHidden="1" w:unhideWhenUsed="1"/>
+    <w:lsdException w:name="Normal Table" w:semiHidden="1" w:unhideWhenUsed="1"/>
+    <w:lsdException w:name="annotation subject" w:semiHidden="1" w:unhideWhenUsed="1"/>
+    <w:lsdException w:name="No List" w:semiHidden="1" w:unhideWhenUsed="1"/>
+    <w:lsdException w:name="Outline List 1" w:semiHidden="1" w:unhideWhenUsed="1"/>
+    <w:lsdException w:name="Outline List 2" w:semiHidden="1" w:unhideWhenUsed="1"/>
+    <w:lsdException w:name="Outline List 3" w:semiHidden="1" w:unhideWhenUsed="1"/>
+    <w:lsdException w:name="Table Simple 1" w:semiHidden="1" w:unhideWhenUsed="1"/>
+    <w:lsdException w:name="Table Simple 2" w:semiHidden="1" w:unhideWhenUsed="1"/>
+    <w:lsdException w:name="Table Simple 3" w:semiHidden="1" w:unhideWhenUsed="1"/>
+    <w:lsdException w:name="Table Classic 1" w:semiHidden="1" w:unhideWhenUsed="1"/>
+    <w:lsdException w:name="Table Classic 2" w:semiHidden="1" w:unhideWhenUsed="1"/>
+    <w:lsdException w:name="Table Classic 3" w:semiHidden="1" w:unhideWhenUsed="1"/>
+    <w:lsdException w:name="Table Classic 4" w:semiHidden="1" w:unhideWhenUsed="1"/>
+    <w:lsdException w:name="Table Colorful 1" w:semiHidden="1" w:unhideWhenUsed="1"/>
+    <w:lsdException w:name="Table Colorful 2" w:semiHidden="1" w:unhideWhenUsed="1"/>
+    <w:lsdException w:name="Table Colorful 3" w:semiHidden="1" w:unhideWhenUsed="1"/>
+    <w:lsdException w:name="Table Columns 1" w:semiHidden="1" w:unhideWhenUsed="1"/>
+    <w:lsdException w:name="Table Columns 2" w:semiHidden="1" w:unhideWhenUsed="1"/>
+    <w:lsdException w:name="Table Columns 3" w:semiHidden="1" w:unhideWhenUsed="1"/>
+    <w:lsdException w:name="Table Columns 4" w:semiHidden="1" w:unhideWhenUsed="1"/>
+    <w:lsdException w:name="Table Columns 5" w:semiHidden="1" w:unhideWhenUsed="1"/>
+    <w:lsdException w:name="Table Grid 1" w:semiHidden="1" w:unhideWhenUsed="1"/>
+    <w:lsdException w:name="Table Grid 2" w:semiHidden="1" w:unhideWhenUsed="1"/>
+    <w:lsdException w:name="Table Grid 3" w:semiHidden="1" w:unhideWhenUsed="1"/>
+    <w:lsdException w:name="Table Grid 4" w:semiHidden="1" w:unhideWhenUsed="1"/>
+    <w:lsdException w:name="Table Grid 5" w:semiHidden="1" w:unhideWhenUsed="1"/>
+    <w:lsdException w:name="Table Grid 6" w:semiHidden="1" w:unhideWhenUsed="1"/>
+    <w:lsdException w:name="Table Grid 7" w:semiHidden="1" w:unhideWhenUsed="1"/>
+    <w:lsdException w:name="Table Grid 8" w:semiHidden="1" w:unhideWhenUsed="1"/>
+    <w:lsdException w:name="Table List 1" w:semiHidden="1" w:unhideWhenUsed="1"/>
+    <w:lsdException w:name="Table List 2" w:semiHidden="1" w:unhideWhenUsed="1"/>
+    <w:lsdException w:name="Table List 3" w:semiHidden="1" w:unhideWhenUsed="1"/>
+    <w:lsdException w:name="Table List 4" w:semiHidden="1" w:unhideWhenUsed="1"/>
+    <w:lsdException w:name="Table List 5" w:semiHidden="1" w:unhideWhenUsed="1"/>
+    <w:lsdException w:name="Table List 6" w:semiHidden="1" w:unhideWhenUsed="1"/>
+    <w:lsdException w:name="Table List 7" w:semiHidden="1" w:unhideWhenUsed="1"/>
+    <w:lsdException w:name="Table List 8" w:semiHidden="1" w:unhideWhenUsed="1"/>
+    <w:lsdException w:name="Table 3D effects 1" w:semiHidden="1" w:unhideWhenUsed="1"/>
+    <w:lsdException w:name="Table 3D effects 2" w:semiHidden="1" w:unhideWhenUsed="1"/>
+    <w:lsdException w:name="Table 3D effects 3" w:semiHidden="1" w:unhideWhenUsed="1"/>
+    <w:lsdException w:name="Table Contemporary" w:semiHidden="1" w:unhideWhenUsed="1"/>
+    <w:lsdException w:name="Table Elegant" w:semiHidden="1" w:unhideWhenUsed="1"/>
+    <w:lsdException w:name="Table Professional" w:semiHidden="1" w:unhideWhenUsed="1"/>
+    <w:lsdException w:name="Table Subtle 1" w:semiHidden="1" w:unhideWhenUsed="1"/>
+    <w:lsdException w:name="Table Subtle 2" w:semiHidden="1" w:unhideWhenUsed="1"/>
+    <w:lsdException w:name="Table Web 1" w:semiHidden="1" w:unhideWhenUsed="1"/>
+    <w:lsdException w:name="Table Web 2" w:semiHidden="1" w:unhideWhenUsed="1"/>
+    <w:lsdException w:name="Table Web 3" w:semiHidden="1" w:unhideWhenUsed="1"/>
+    <w:lsdException w:name="Balloon Text" w:semiHidden="1" w:unhideWhenUsed="1"/>
+    <w:lsdException w:name="Table Grid" w:semiHidden="1" w:uiPriority="59" w:unhideWhenUsed="1"/>
+    <w:lsdException w:name="Table Theme" w:semiHidden="1" w:unhideWhenUsed="1"/>
+    <w:lsdException w:name="Placeholder Text" w:semiHidden="1"/>
+    <w:lsdException w:name="No Spacing" w:uiPriority="1" w:qFormat="1"/>
+    <w:lsdException w:name="Light Shading" w:uiPriority="60"/>
+    <w:lsdException w:name="Light List" w:uiPriority="61"/>
+    <w:lsdException w:name="Light Grid" w:uiPriority="62"/>
+    <w:lsdException w:name="Medium Shading 1" w:uiPriority="63"/>
+    <w:lsdException w:name="Medium Shading 2" w:uiPriority="64"/>
+    <w:lsdException w:name="Medium List 1" w:uiPriority="65"/>
+    <w:lsdException w:name="Medium List 2" w:uiPriority="66"/>
+    <w:lsdException w:name="Medium Grid 1" w:uiPriority="67"/>
+    <w:lsdException w:name="Medium Grid 2" w:uiPriority="68"/>
+    <w:lsdException w:name="Medium Grid 3" w:uiPriority="69"/>
+    <w:lsdException w:name="Dark List" w:uiPriority="70"/>
+    <w:lsdException w:name="Colorful Shading" w:uiPriority="71"/>
+    <w:lsdException w:name="Colorful List" w:uiPriority="72"/>
+    <w:lsdException w:name="Colorful Grid" w:uiPriority="73"/>
+    <w:lsdException w:name="Light Shading Accent 1" w:uiPriority="60"/>
+    <w:lsdException w:name="Light List Accent 1" w:uiPriority="61"/>
+    <w:lsdException w:name="Light Grid Accent 1" w:uiPriority="62"/>
+    <w:lsdException w:name="Medium Shading 1 Accent 1" w:uiPriority="63"/>
+    <w:lsdException w:name="Medium Shading 2 Accent 1" w:uiPriority="64"/>
+    <w:lsdException w:name="Medium List 1 Accent 1" w:uiPriority="65"/>
+    <w:lsdException w:name="Revision" w:semiHidden="1"/>
+    <w:lsdException w:name="List Paragraph" w:uiPriority="34" w:qFormat="1"/>
+    <w:lsdException w:name="Quote" w:uiPriority="29" w:qFormat="1"/>
+    <w:lsdException w:name="Intense Quote" w:uiPriority="30" w:qFormat="1"/>
+    <w:lsdException w:name="Medium List 2 Accent 1" w:uiPriority="66"/>
+    <w:lsdException w:name="Medium Grid 1 Accent 1" w:uiPriority="67"/>
+    <w:lsdException w:name="Medium Grid 2 Accent 1" w:uiPriority="68"/>
+    <w:lsdException w:name="Medium Grid 3 Accent 1" w:uiPriority="69"/>
+    <w:lsdException w:name="Dark List Accent 1" w:uiPriority="70"/>
+    <w:lsdException w:name="Colorful Shading Accent 1" w:uiPriority="71"/>
+    <w:lsdException w:name="Colorful List Accent 1" w:uiPriority="72"/>
+    <w:lsdException w:name="Colorful Grid Accent 1" w:uiPriority="73"/>
+    <w:lsdException w:name="Light Shading Accent 2" w:uiPriority="60"/>
+    <w:lsdException w:name="Light List Accent 2" w:uiPriority="61"/>
+    <w:lsdException w:name="Light Grid Accent 2" w:uiPriority="62"/>
+    <w:lsdException w:name="Medium Shading 1 Accent 2" w:uiPriority="63"/>
+    <w:lsdException w:name="Medium Shading 2 Accent 2" w:uiPriority="64"/>
+    <w:lsdException w:name="Medium List 1 Accent 2" w:uiPriority="65"/>
+    <w:lsdException w:name="Medium List 2 Accent 2" w:uiPriority="66"/>
+    <w:lsdException w:name="Medium Grid 1 Accent 2" w:uiPriority="67"/>
+    <w:lsdException w:name="Medium Grid 2 Accent 2" w:uiPriority="68"/>
+    <w:lsdException w:name="Medium Grid 3 Accent 2" w:uiPriority="69"/>
+    <w:lsdException w:name="Dark List Accent 2" w:uiPriority="70"/>
+    <w:lsdException w:name="Colorful Shading Accent 2" w:uiPriority="71"/>
+    <w:lsdException w:name="Colorful List Accent 2" w:uiPriority="72"/>
+    <w:lsdException w:name="Colorful Grid Accent 2" w:uiPriority="73"/>
+    <w:lsdException w:name="Light Shading Accent 3" w:uiPriority="60"/>
+    <w:lsdException w:name="Light List Accent 3" w:uiPriority="61"/>
+    <w:lsdException w:name="Light Grid Accent 3" w:uiPriority="62"/>
+    <w:lsdException w:name="Medium Shading 1 Accent 3" w:uiPriority="63"/>
+    <w:lsdException w:name="Medium Shading 2 Accent 3" w:uiPriority="64"/>
+    <w:lsdException w:name="Medium List 1 Accent 3" w:uiPriority="65"/>
+    <w:lsdException w:name="Medium List 2 Accent 3" w:uiPriority="66"/>
+    <w:lsdException w:name="Medium Grid 1 Accent 3" w:uiPriority="67"/>
+    <w:lsdException w:name="Medium Grid 2 Accent 3" w:uiPriority="68"/>
+    <w:lsdException w:name="Medium Grid 3 Accent 3" w:uiPriority="69"/>
+    <w:lsdException w:name="Dark List Accent 3" w:uiPriority="70"/>
+    <w:lsdException w:name="Colorful Shading Accent 3" w:uiPriority="71"/>
+    <w:lsdException w:name="Colorful List Accent 3" w:uiPriority="72"/>
+    <w:lsdException w:name="Colorful Grid Accent 3" w:uiPriority="73"/>
+    <w:lsdException w:name="Light Shading Accent 4" w:uiPriority="60"/>
+    <w:lsdException w:name="Light List Accent 4" w:uiPriority="61"/>
+    <w:lsdException w:name="Light Grid Accent 4" w:uiPriority="62"/>
+    <w:lsdException w:name="Medium Shading 1 Accent 4" w:uiPriority="63"/>
+    <w:lsdException w:name="Medium Shading 2 Accent 4" w:uiPriority="64"/>
+    <w:lsdException w:name="Medium List 1 Accent 4" w:uiPriority="65"/>
+    <w:lsdException w:name="Medium List 2 Accent 4" w:uiPriority="66"/>
+    <w:lsdException w:name="Medium Grid 1 Accent 4" w:uiPriority="67"/>
+    <w:lsdException w:name="Medium Grid 2 Accent 4" w:uiPriority="68"/>
+    <w:lsdException w:name="Medium Grid 3 Accent 4" w:uiPriority="69"/>
+    <w:lsdException w:name="Dark List Accent 4" w:uiPriority="70"/>
+    <w:lsdException w:name="Colorful Shading Accent 4" w:uiPriority="71"/>
+    <w:lsdException w:name="Colorful List Accent 4" w:uiPriority="72"/>
+    <w:lsdException w:name="Colorful Grid Accent 4" w:uiPriority="73"/>
+    <w:lsdException w:name="Light Shading Accent 5" w:uiPriority="60"/>
+    <w:lsdException w:name="Light List Accent 5" w:uiPriority="61"/>
+    <w:lsdException w:name="Light Grid Accent 5" w:uiPriority="62"/>
+    <w:lsdException w:name="Medium Shading 1 Accent 5" w:uiPriority="63"/>
+    <w:lsdException w:name="Medium Shading 2 Accent 5" w:uiPriority="64"/>
+    <w:lsdException w:name="Medium List 1 Accent 5" w:uiPriority="65"/>
+    <w:lsdException w:name="Medium List 2 Accent 5" w:uiPriority="66"/>
+    <w:lsdException w:name="Medium Grid 1 Accent 5" w:uiPriority="67"/>
+    <w:lsdException w:name="Medium Grid 2 Accent 5" w:uiPriority="68"/>
+    <w:lsdException w:name="Medium Grid 3 Accent 5" w:uiPriority="69"/>
+    <w:lsdException w:name="Dark List Accent 5" w:uiPriority="70"/>
+    <w:lsdException w:name="Colorful Shading Accent 5" w:uiPriority="71"/>
+    <w:lsdException w:name="Colorful List Accent 5" w:uiPriority="72"/>
+    <w:lsdException w:name="Colorful Grid Accent 5" w:uiPriority="73"/>
+    <w:lsdException w:name="Light Shading Accent 6" w:uiPriority="60"/>
+    <w:lsdException w:name="Light List Accent 6" w:uiPriority="61"/>
+    <w:lsdException w:name="Light Grid Accent 6" w:uiPriority="62"/>
+    <w:lsdException w:name="Medium Shading 1 Accent 6" w:uiPriority="63"/>
+    <w:lsdException w:name="Medium Shading 2 Accent 6" w:uiPriority="64"/>
+    <w:lsdException w:name="Medium List 1 Accent 6" w:uiPriority="65"/>
+    <w:lsdException w:name="Medium List 2 Accent 6" w:uiPriority="66"/>
+    <w:lsdException w:name="Medium Grid 1 Accent 6" w:uiPriority="67"/>
+    <w:lsdException w:name="Medium Grid 2 Accent 6" w:uiPriority="68"/>
+    <w:lsdException w:name="Medium Grid 3 Accent 6" w:uiPriority="69"/>
+    <w:lsdException w:name="Dark List Accent 6" w:uiPriority="70"/>
+    <w:lsdException w:name="Colorful Shading Accent 6" w:uiPriority="71"/>
+    <w:lsdException w:name="Colorful List Accent 6" w:uiPriority="72"/>
+    <w:lsdException w:name="Colorful Grid Accent 6" w:uiPriority="73"/>
+    <w:lsdException w:name="Subtle Emphasis" w:uiPriority="19" w:qFormat="1"/>
+    <w:lsdException w:name="Intense Emphasis" w:uiPriority="21" w:qFormat="1"/>
+    <w:lsdException w:name="Subtle Reference" w:uiPriority="31" w:qFormat="1"/>
+    <w:lsdException w:name="Intense Reference" w:uiPriority="32" w:qFormat="1"/>
+    <w:lsdException w:name="Book Title" w:uiPriority="33" w:qFormat="1"/>
+    <w:lsdException w:name="Bibliography" w:semiHidden="1" w:uiPriority="37" w:unhideWhenUsed="1"/>
+    <w:lsdException w:name="TOC Heading" w:semiHidden="1" w:uiPriority="39" w:unhideWhenUsed="1" w:qFormat="1"/>
+    <w:lsdException w:name="Plain Table 1" w:uiPriority="41"/>
+    <w:lsdException w:name="Plain Table 2" w:uiPriority="42"/>
+    <w:lsdException w:name="Plain Table 3" w:uiPriority="43"/>
+    <w:lsdException w:name="Plain Table 4" w:uiPriority="44"/>
+    <w:lsdException w:name="Plain Table 5" w:uiPriority="45"/>
+    <w:lsdException w:name="Grid Table Light" w:uiPriority="40"/>
+    <w:lsdException w:name="Grid Table 1 Light" w:uiPriority="46"/>
+    <w:lsdException w:name="Grid Table 2" w:uiPriority="47"/>
+    <w:lsdException w:name="Grid Table 3" w:uiPriority="48"/>
+    <w:lsdException w:name="Grid Table 4" w:uiPriority="49"/>
+    <w:lsdException w:name="Grid Table 5 Dark" w:uiPriority="50"/>
+    <w:lsdException w:name="Grid Table 6 Colorful" w:uiPriority="51"/>
+    <w:lsdException w:name="Grid Table 7 Colorful" w:uiPriority="52"/>
+    <w:lsdException w:name="Grid Table 1 Light Accent 1" w:uiPriority="46"/>
+    <w:lsdException w:name="Grid Table 2 Accent 1" w:uiPriority="47"/>
+    <w:lsdException w:name="Grid Table 3 Accent 1" w:uiPriority="48"/>
+    <w:lsdException w:name="Grid Table 4 Accent 1" w:uiPriority="49"/>
+    <w:lsdException w:name="Grid Table 5 Dark Accent 1" w:uiPriority="50"/>
+    <w:lsdException w:name="Grid Table 6 Colorful Accent 1" w:uiPriority="51"/>
+    <w:lsdException w:name="Grid Table 7 Colorful Accent 1" w:uiPriority="52"/>
+    <w:lsdException w:name="Grid Table 1 Light Accent 2" w:uiPriority="46"/>
+    <w:lsdException w:name="Grid Table 2 Accent 2" w:uiPriority="47"/>
+    <w:lsdException w:name="Grid Table 3 Accent 2" w:uiPriority="48"/>
+    <w:lsdException w:name="Grid Table 4 Accent 2" w:uiPriority="49"/>
+    <w:lsdException w:name="Grid Table 5 Dark Accent 2" w:uiPriority="50"/>
+    <w:lsdException w:name="Grid Table 6 Colorful Accent 2" w:uiPriority="51"/>
+    <w:lsdException w:name="Grid Table 7 Colorful Accent 2" w:uiPriority="52"/>
+    <w:lsdException w:name="Grid Table 1 Light Accent 3" w:uiPriority="46"/>
+    <w:lsdException w:name="Grid Table 2 Accent 3" w:uiPriority="47"/>
+    <w:lsdException w:name="Grid Table 3 Accent 3" w:uiPriority="48"/>
+    <w:lsdException w:name="Grid Table 4 Accent 3" w:uiPriority="49"/>
+    <w:lsdException w:name="Grid Table 5 Dark Accent 3" w:uiPriority="50"/>
+    <w:lsdException w:name="Grid Table 6 Colorful Accent 3" w:uiPriority="51"/>
+    <w:lsdException w:name="Grid Table 7 Colorful Accent 3" w:uiPriority="52"/>
+    <w:lsdException w:name="Grid Table 1 Light Accent 4" w:uiPriority="46"/>
+    <w:lsdException w:name="Grid Table 2 Accent 4" w:uiPriority="47"/>
+    <w:lsdException w:name="Grid Table 3 Accent 4" w:uiPriority="48"/>
+    <w:lsdException w:name="Grid Table 4 Accent 4" w:uiPriority="49"/>
+    <w:lsdException w:name="Grid Table 5 Dark Accent 4" w:uiPriority="50"/>
+    <w:lsdException w:name="Grid Table 6 Colorful Accent 4" w:uiPriority="51"/>
+    <w:lsdException w:name="Grid Table 7 Colorful Accent 4" w:uiPriority="52"/>
+    <w:lsdException w:name="Grid Table 1 Light Accent 5" w:uiPriority="46"/>
+    <w:lsdException w:name="Grid Table 2 Accent 5" w:uiPriority="47"/>
+    <w:lsdException w:name="Grid Table 3 Accent 5" w:uiPriority="48"/>
+    <w:lsdException w:name="Grid Table 4 Accent 5" w:uiPriority="49"/>
+    <w:lsdException w:name="Grid Table 5 Dark Accent 5" w:uiPriority="50"/>
+    <w:lsdException w:name="Grid Table 6 Colorful Accent 5" w:uiPriority="51"/>
+    <w:lsdException w:name="Grid Table 7 Colorful Accent 5" w:uiPriority="52"/>
+    <w:lsdException w:name="Grid Table 1 Light Accent 6" w:uiPriority="46"/>
+    <w:lsdException w:name="Grid Table 2 Accent 6" w:uiPriority="47"/>
+    <w:lsdException w:name="Grid Table 3 Accent 6" w:uiPriority="48"/>
+    <w:lsdException w:name="Grid Table 4 Accent 6" w:uiPriority="49"/>
+    <w:lsdException w:name="Grid Table 5 Dark Accent 6" w:uiPriority="50"/>
+    <w:lsdException w:name="Grid Table 6 Colorful Accent 6" w:uiPriority="51"/>
+    <w:lsdException w:name="Grid Table 7 Colorful Accent 6" w:uiPriority="52"/>
+    <w:lsdException w:name="List Table 1 Light" w:uiPriority="46"/>
+    <w:lsdException w:name="List Table 2" w:uiPriority="47"/>
+    <w:lsdException w:name="List Table 3" w:uiPriority="48"/>
+    <w:lsdException w:name="List Table 4" w:uiPriority="49"/>
+    <w:lsdException w:name="List Table 5 Dark" w:uiPriority="50"/>
+    <w:lsdException w:name="List Table 6 Colorful" w:uiPriority="51"/>
+    <w:lsdException w:name="List Table 7 Colorful" w:uiPriority="52"/>
+    <w:lsdException w:name="List Table 1 Light Accent 1" w:uiPriority="46"/>
+    <w:lsdException w:name="List Table 2 Accent 1" w:uiPriority="47"/>
+    <w:lsdException w:name="List Table 3 Accent 1" w:uiPriority="48"/>
+    <w:lsdException w:name="List Table 4 Accent 1" w:uiPriority="49"/>
+    <w:lsdException w:name="List Table 5 Dark Accent 1" w:uiPriority="50"/>
+    <w:lsdException w:name="List Table 6 Colorful Accent 1" w:uiPriority="51"/>
+    <w:lsdException w:name="List Table 7 Colorful Accent 1" w:uiPriority="52"/>
+    <w:lsdException w:name="List Table 1 Light Accent 2" w:uiPriority="46"/>
+    <w:lsdException w:name="List Table 2 Accent 2" w:uiPriority="47"/>
+    <w:lsdException w:name="List Table 3 Accent 2" w:uiPriority="48"/>
+    <w:lsdException w:name="List Table 4 Accent 2" w:uiPriority="49"/>
+    <w:lsdException w:name="List Table 5 Dark Accent 2" w:uiPriority="50"/>
+    <w:lsdException w:name="List Table 6 Colorful Accent 2" w:uiPriority="51"/>
+    <w:lsdException w:name="List Table 7 Colorful Accent 2" w:uiPriority="52"/>
+    <w:lsdException w:name="List Table 1 Light Accent 3" w:uiPriority="46"/>
+    <w:lsdException w:name="List Table 2 Accent 3" w:uiPriority="47"/>
+    <w:lsdException w:name="List Table 3 Accent 3" w:uiPriority="48"/>
+    <w:lsdException w:name="List Table 4 Accent 3" w:uiPriority="49"/>
+    <w:lsdException w:name="List Table 5 Dark Accent 3" w:uiPriority="50"/>
+    <w:lsdException w:name="List Table 6 Colorful Accent 3" w:uiPriority="51"/>
+    <w:lsdException w:name="List Table 7 Colorful Accent 3" w:uiPriority="52"/>
+    <w:lsdException w:name="List Table 1 Light Accent 4" w:uiPriority="46"/>
+    <w:lsdException w:name="List Table 2 Accent 4" w:uiPriority="47"/>
+    <w:lsdException w:name="List Table 3 Accent 4" w:uiPriority="48"/>
+    <w:lsdException w:name="List Table 4 Accent 4" w:uiPriority="49"/>
+    <w:lsdException w:name="List Table 5 Dark Accent 4" w:uiPriority="50"/>
+    <w:lsdException w:name="List Table 6 Colorful Accent 4" w:uiPriority="51"/>
+    <w:lsdException w:name="List Table 7 Colorful Accent 4" w:uiPriority="52"/>
+    <w:lsdException w:name="List Table 1 Light Accent 5" w:uiPriority="46"/>
+    <w:lsdException w:name="List Table 2 Accent 5" w:uiPriority="47"/>
+    <w:lsdException w:name="List Table 3 Accent 5" w:uiPriority="48"/>
+    <w:lsdException w:name="List Table 4 Accent 5" w:uiPriority="49"/>
+    <w:lsdException w:name="List Table 5 Dark Accent 5" w:uiPriority="50"/>
+    <w:lsdException w:name="List Table 6 Colorful Accent 5" w:uiPriority="51"/>
+    <w:lsdException w:name="List Table 7 Colorful Accent 5" w:uiPriority="52"/>
+    <w:lsdException w:name="List Table 1 Light Accent 6" w:uiPriority="46"/>
+    <w:lsdException w:name="List Table 2 Accent 6" w:uiPriority="47"/>
+    <w:lsdException w:name="List Table 3 Accent 6" w:uiPriority="48"/>
+    <w:lsdException w:name="List Table 4 Accent 6" w:uiPriority="49"/>
+    <w:lsdException w:name="List Table 5 Dark Accent 6" w:uiPriority="50"/>
+    <w:lsdException w:name="List Table 6 Colorful Accent 6" w:uiPriority="51"/>
+    <w:lsdException w:name="List Table 7 Colorful Accent 6" w:uiPriority="52"/>
+    <w:lsdException w:name="Mention" w:semiHidden="1" w:unhideWhenUsed="1"/>
+    <w:lsdException w:name="Smart Hyperlink" w:semiHidden="1" w:unhideWhenUsed="1"/>
+    <w:lsdException w:name="Hashtag" w:semiHidden="1" w:unhideWhenUsed="1"/>
+    <w:lsdException w:name="Unresolved Mention" w:semiHidden="1" w:unhideWhenUsed="1"/>
+    <w:lsdException w:name="Smart Link" w:semiHidden="1" w:unhideWhenUsed="1"/>
   </w:latentStyles>
   <w:style w:type="paragraph" w:default="1" w:styleId="Normal">
     <w:name w:val="Normal"/>

</xml_diff>